<commit_message>
Ficha de postulación modificada
</commit_message>
<xml_diff>
--- a/src/assets/ficha_postulacion.docx
+++ b/src/assets/ficha_postulacion.docx
@@ -225,23 +225,13 @@
           <w:b/>
           <w:color w:val="404040" w:themeColor="text1" w:themeTint="BF"/>
         </w:rPr>
-        <w:t xml:space="preserve">El 2020 es un año singular. Los efectos sociales, económicos y ambientales derivados de la pandemia </w:t>
+        <w:t>El 2020 es un año singular. Los efectos sociales, económicos y ambientales derivados de la pandemia C</w:t>
       </w:r>
       <w:r>
         <w:rPr>
           <w:rFonts w:cstheme="minorHAnsi"/>
           <w:b/>
           <w:color w:val="404040" w:themeColor="text1" w:themeTint="BF"/>
-          <w:highlight w:val="yellow"/>
-        </w:rPr>
-        <w:t>C</w:t>
-      </w:r>
-      <w:r>
-        <w:rPr>
-          <w:rFonts w:cstheme="minorHAnsi"/>
-          <w:b/>
-          <w:color w:val="404040" w:themeColor="text1" w:themeTint="BF"/>
-          <w:highlight w:val="yellow"/>
         </w:rPr>
         <w:t>OVID</w:t>
       </w:r>
@@ -250,7 +240,6 @@
           <w:rFonts w:cstheme="minorHAnsi"/>
           <w:b/>
           <w:color w:val="404040" w:themeColor="text1" w:themeTint="BF"/>
-          <w:highlight w:val="yellow"/>
         </w:rPr>
         <w:t>-</w:t>
       </w:r>
@@ -259,17 +248,8 @@
           <w:rFonts w:cstheme="minorHAnsi"/>
           <w:b/>
           <w:color w:val="404040" w:themeColor="text1" w:themeTint="BF"/>
-          <w:highlight w:val="yellow"/>
         </w:rPr>
-        <w:t>19,</w:t>
-      </w:r>
-      <w:r>
-        <w:rPr>
-          <w:rFonts w:cstheme="minorHAnsi"/>
-          <w:b/>
-          <w:color w:val="404040" w:themeColor="text1" w:themeTint="BF"/>
-        </w:rPr>
-        <w:t xml:space="preserve"> están generando </w:t>
+        <w:t xml:space="preserve">19, están generando </w:t>
       </w:r>
       <w:r>
         <w:rPr>
@@ -1962,7 +1942,7 @@
                 <w:noProof/>
                 <w:lang w:eastAsia="es-PE"/>
               </w:rPr>
-              <w:t>Mención: Mejora de la cal</w:t>
+              <w:t xml:space="preserve">Mención: Mejora de la calidad </w:t>
             </w:r>
             <w:r>
               <w:rPr>
@@ -1970,27 +1950,6 @@
                 <w:rFonts w:eastAsia="Times New Roman" w:cstheme="minorHAnsi"/>
                 <w:b/>
                 <w:noProof/>
-                <w:lang w:eastAsia="es-PE"/>
-              </w:rPr>
-              <w:t>i</w:t>
-            </w:r>
-            <w:r>
-              <w:rPr>
-                <w:rStyle w:val="Hipervnculo"/>
-                <w:rFonts w:eastAsia="Times New Roman" w:cstheme="minorHAnsi"/>
-                <w:b/>
-                <w:noProof/>
-                <w:lang w:eastAsia="es-PE"/>
-              </w:rPr>
-              <w:t xml:space="preserve">dad </w:t>
-            </w:r>
-            <w:r>
-              <w:rPr>
-                <w:rStyle w:val="Hipervnculo"/>
-                <w:rFonts w:eastAsia="Times New Roman" w:cstheme="minorHAnsi"/>
-                <w:b/>
-                <w:noProof/>
-                <w:highlight w:val="yellow"/>
                 <w:lang w:eastAsia="es-PE"/>
               </w:rPr>
               <w:t>ambiental</w:t>
@@ -4019,7 +3978,6 @@
                 <w:rFonts w:eastAsia="Times New Roman" w:cstheme="minorHAnsi"/>
                 <w:color w:val="000000" w:themeColor="text1"/>
                 <w:kern w:val="24"/>
-                <w:highlight w:val="yellow"/>
                 <w:lang w:eastAsia="es-PE"/>
               </w:rPr>
               <w:t>a</w:t>
@@ -4029,7 +3987,6 @@
                 <w:rFonts w:eastAsia="Times New Roman"/>
                 <w:color w:val="000000" w:themeColor="text1"/>
                 <w:kern w:val="24"/>
-                <w:highlight w:val="yellow"/>
                 <w:lang w:eastAsia="es-PE"/>
               </w:rPr>
               <w:t>mbiental</w:t>
@@ -23941,7 +23898,6 @@
           <w:b/>
           <w:color w:val="00B050"/>
           <w:sz w:val="32"/>
-          <w:highlight w:val="yellow"/>
           <w:lang w:eastAsia="es-PE"/>
         </w:rPr>
         <w:t>ambiental</w:t>
@@ -23984,22 +23940,14 @@
       <w:r>
         <w:rPr>
           <w:rFonts w:cstheme="minorHAnsi"/>
-          <w:highlight w:val="yellow"/>
         </w:rPr>
         <w:t>ambiental</w:t>
       </w:r>
       <w:r>
         <w:rPr>
           <w:rFonts w:cstheme="minorHAnsi"/>
-          <w:highlight w:val="yellow"/>
         </w:rPr>
-        <w:t>,</w:t>
-      </w:r>
-      <w:r>
-        <w:rPr>
-          <w:rFonts w:cstheme="minorHAnsi"/>
-        </w:rPr>
-        <w:t xml:space="preserve"> así como para minimizar sus impactos negativos.</w:t>
+        <w:t>, así como para minimizar sus impactos negativos.</w:t>
       </w:r>
     </w:p>
     <w:p>
@@ -24048,16 +23996,14 @@
                 <w:color w:val="272527"/>
                 <w:sz w:val="22"/>
                 <w:szCs w:val="22"/>
-                <w:highlight w:val="yellow"/>
-              </w:rPr>
-            </w:pPr>
-            <w:r>
-              <w:rPr>
-                <w:rFonts w:asciiTheme="minorHAnsi" w:hAnsiTheme="minorHAnsi" w:cstheme="minorHAnsi"/>
-                <w:b/>
-                <w:sz w:val="22"/>
-                <w:szCs w:val="22"/>
-                <w:highlight w:val="yellow"/>
+              </w:rPr>
+            </w:pPr>
+            <w:r>
+              <w:rPr>
+                <w:rFonts w:asciiTheme="minorHAnsi" w:hAnsiTheme="minorHAnsi" w:cstheme="minorHAnsi"/>
+                <w:b/>
+                <w:sz w:val="22"/>
+                <w:szCs w:val="22"/>
               </w:rPr>
               <w:t>R</w:t>
             </w:r>
@@ -24067,7 +24013,6 @@
                 <w:b/>
                 <w:sz w:val="22"/>
                 <w:szCs w:val="22"/>
-                <w:highlight w:val="yellow"/>
               </w:rPr>
               <w:t>educción en los niveles de contamina</w:t>
             </w:r>
@@ -24077,7 +24022,6 @@
                 <w:b/>
                 <w:sz w:val="22"/>
                 <w:szCs w:val="22"/>
-                <w:highlight w:val="yellow"/>
               </w:rPr>
               <w:t>ción</w:t>
             </w:r>
@@ -24087,7 +24031,6 @@
                 <w:b/>
                 <w:sz w:val="22"/>
                 <w:szCs w:val="22"/>
-                <w:highlight w:val="yellow"/>
               </w:rPr>
               <w:t xml:space="preserve">: </w:t>
             </w:r>
@@ -24101,15 +24044,13 @@
                 <w:color w:val="272527"/>
                 <w:sz w:val="22"/>
                 <w:szCs w:val="22"/>
-                <w:highlight w:val="yellow"/>
-              </w:rPr>
-            </w:pPr>
-            <w:r>
-              <w:rPr>
-                <w:rFonts w:asciiTheme="minorHAnsi" w:hAnsiTheme="minorHAnsi" w:cstheme="minorHAnsi"/>
-                <w:sz w:val="22"/>
-                <w:szCs w:val="22"/>
-                <w:highlight w:val="yellow"/>
+              </w:rPr>
+            </w:pPr>
+            <w:r>
+              <w:rPr>
+                <w:rFonts w:asciiTheme="minorHAnsi" w:hAnsiTheme="minorHAnsi" w:cstheme="minorHAnsi"/>
+                <w:sz w:val="22"/>
+                <w:szCs w:val="22"/>
               </w:rPr>
               <w:t xml:space="preserve">Se evaluará la aplicación de acciones y/o medidas para disminuir </w:t>
             </w:r>
@@ -24118,7 +24059,6 @@
                 <w:rFonts w:asciiTheme="minorHAnsi" w:hAnsiTheme="minorHAnsi" w:cstheme="minorHAnsi"/>
                 <w:sz w:val="22"/>
                 <w:szCs w:val="22"/>
-                <w:highlight w:val="yellow"/>
               </w:rPr>
               <w:t>las concentraciones de los parámetros esta</w:t>
             </w:r>
@@ -24127,14 +24067,10 @@
                 <w:rFonts w:asciiTheme="minorHAnsi" w:hAnsiTheme="minorHAnsi" w:cstheme="minorHAnsi"/>
                 <w:sz w:val="22"/>
                 <w:szCs w:val="22"/>
-                <w:highlight w:val="yellow"/>
               </w:rPr>
               <w:t>blecidos</w:t>
             </w:r>
             <w:r>
-              <w:rPr>
-                <w:highlight w:val="yellow"/>
-              </w:rPr>
               <w:t xml:space="preserve"> </w:t>
             </w:r>
             <w:r>
@@ -24142,34 +24078,14 @@
                 <w:rFonts w:asciiTheme="minorHAnsi" w:hAnsiTheme="minorHAnsi" w:cstheme="minorHAnsi"/>
                 <w:sz w:val="22"/>
                 <w:szCs w:val="22"/>
-                <w:highlight w:val="yellow"/>
-              </w:rPr>
-              <w:t xml:space="preserve">en </w:t>
-            </w:r>
-            <w:r>
-              <w:rPr>
-                <w:rFonts w:asciiTheme="minorHAnsi" w:hAnsiTheme="minorHAnsi" w:cstheme="minorHAnsi"/>
-                <w:sz w:val="22"/>
-                <w:szCs w:val="22"/>
-                <w:highlight w:val="yellow"/>
-              </w:rPr>
-              <w:t>l</w:t>
-            </w:r>
-            <w:r>
-              <w:rPr>
-                <w:rFonts w:asciiTheme="minorHAnsi" w:hAnsiTheme="minorHAnsi" w:cstheme="minorHAnsi"/>
-                <w:sz w:val="22"/>
-                <w:szCs w:val="22"/>
-                <w:highlight w:val="yellow"/>
-              </w:rPr>
-              <w:t>os ECA para aire, ECA para agua o ECA para suelo</w:t>
-            </w:r>
-            <w:r>
-              <w:rPr>
-                <w:rFonts w:asciiTheme="minorHAnsi" w:hAnsiTheme="minorHAnsi" w:cstheme="minorHAnsi"/>
-                <w:sz w:val="22"/>
-                <w:szCs w:val="22"/>
-                <w:highlight w:val="yellow"/>
+              </w:rPr>
+              <w:t>en los ECA para aire, ECA para agua o ECA para suelo</w:t>
+            </w:r>
+            <w:r>
+              <w:rPr>
+                <w:rFonts w:asciiTheme="minorHAnsi" w:hAnsiTheme="minorHAnsi" w:cstheme="minorHAnsi"/>
+                <w:sz w:val="22"/>
+                <w:szCs w:val="22"/>
               </w:rPr>
               <w:t>.</w:t>
             </w:r>
@@ -24242,7 +24158,23 @@
                 <w:sz w:val="22"/>
                 <w:szCs w:val="22"/>
               </w:rPr>
-              <w:t xml:space="preserve">para disminuir contaminantes establecidos en el ECA Aire. </w:t>
+              <w:t xml:space="preserve">para disminuir contaminantes establecidos </w:t>
+            </w:r>
+            <w:r>
+              <w:rPr>
+                <w:rFonts w:asciiTheme="minorHAnsi" w:hAnsiTheme="minorHAnsi" w:cstheme="minorHAnsi"/>
+                <w:sz w:val="22"/>
+                <w:szCs w:val="22"/>
+              </w:rPr>
+              <w:t>en los ECA para aire, ECA para agua o ECA para suelo</w:t>
+            </w:r>
+            <w:r>
+              <w:rPr>
+                <w:rFonts w:asciiTheme="minorHAnsi" w:hAnsiTheme="minorHAnsi" w:cstheme="minorHAnsi"/>
+                <w:sz w:val="22"/>
+                <w:szCs w:val="22"/>
+              </w:rPr>
+              <w:t xml:space="preserve">. </w:t>
             </w:r>
           </w:p>
           <w:p>
@@ -24402,9 +24334,6 @@
                     <w:t xml:space="preserve">Elaboración de planes para mejorar la calidad </w:t>
                   </w:r>
                   <w:r>
-                    <w:rPr>
-                      <w:highlight w:val="yellow"/>
-                    </w:rPr>
                     <w:t>ambiental</w:t>
                   </w:r>
                 </w:p>
@@ -24451,9 +24380,6 @@
                     <w:t xml:space="preserve">Monitoreo de la calidad </w:t>
                   </w:r>
                   <w:r>
-                    <w:rPr>
-                      <w:highlight w:val="yellow"/>
-                    </w:rPr>
                     <w:t>ambiental</w:t>
                   </w:r>
                 </w:p>
@@ -24511,7 +24437,6 @@
                   <w:r>
                     <w:rPr>
                       <w:rFonts w:cstheme="minorHAnsi"/>
-                      <w:highlight w:val="yellow"/>
                     </w:rPr>
                     <w:t>infraestructura verde</w:t>
                   </w:r>
@@ -24564,37 +24489,14 @@
                   <w:r>
                     <w:rPr>
                       <w:rFonts w:cstheme="minorHAnsi"/>
-                      <w:highlight w:val="yellow"/>
                     </w:rPr>
                     <w:t xml:space="preserve">Establecimiento de infraestructura que permita disminuir </w:t>
                   </w:r>
                   <w:r>
                     <w:rPr>
                       <w:rFonts w:cstheme="minorHAnsi"/>
-                      <w:highlight w:val="yellow"/>
                     </w:rPr>
-                    <w:t xml:space="preserve">la </w:t>
-                  </w:r>
-                  <w:r>
-                    <w:rPr>
-                      <w:rFonts w:cstheme="minorHAnsi"/>
-                      <w:highlight w:val="yellow"/>
-                    </w:rPr>
-                    <w:t>cantidad de</w:t>
-                  </w:r>
-                  <w:r>
-                    <w:rPr>
-                      <w:rFonts w:cstheme="minorHAnsi"/>
-                      <w:highlight w:val="yellow"/>
-                    </w:rPr>
-                    <w:t xml:space="preserve"> emisiones o efluentes; así como, disminuir la concentración de los parámetros contaminantes en las emisiones o efluentes de contaminante</w:t>
-                  </w:r>
-                  <w:r>
-                    <w:rPr>
-                      <w:rFonts w:cstheme="minorHAnsi"/>
-                      <w:highlight w:val="yellow"/>
-                    </w:rPr>
-                    <w:t>s</w:t>
+                    <w:t>la cantidad de emisiones o efluentes; así como, disminuir la concentración de los parámetros contaminantes en las emisiones o efluentes de contaminantes</w:t>
                   </w:r>
                 </w:p>
               </w:tc>
@@ -24727,7 +24629,6 @@
                 <w:b/>
                 <w:sz w:val="22"/>
                 <w:szCs w:val="22"/>
-                <w:highlight w:val="yellow"/>
               </w:rPr>
             </w:pPr>
             <w:r>
@@ -24736,7 +24637,6 @@
                 <w:b/>
                 <w:sz w:val="22"/>
                 <w:szCs w:val="22"/>
-                <w:highlight w:val="yellow"/>
                 <w:lang w:val="es-PE" w:eastAsia="en-US"/>
               </w:rPr>
               <w:t xml:space="preserve">Minimización de impactos negativos al ambiente: </w:t>
@@ -24747,7 +24647,6 @@
                 <w:bCs/>
                 <w:sz w:val="22"/>
                 <w:szCs w:val="22"/>
-                <w:highlight w:val="yellow"/>
                 <w:lang w:val="es-PE" w:eastAsia="en-US"/>
               </w:rPr>
               <w:t>enfoca la aplicación de acciones o medidas para prevenir o reducir participativamente la problemática por contaminación ambiental</w:t>
@@ -24758,7 +24657,6 @@
                 <w:b/>
                 <w:sz w:val="22"/>
                 <w:szCs w:val="22"/>
-                <w:highlight w:val="yellow"/>
                 <w:lang w:val="es-PE" w:eastAsia="en-US"/>
               </w:rPr>
               <w:t xml:space="preserve"> </w:t>
@@ -24819,22 +24717,13 @@
                 <w:sz w:val="22"/>
                 <w:szCs w:val="22"/>
               </w:rPr>
-              <w:t xml:space="preserve">amplíe la información sobre las </w:t>
-            </w:r>
-            <w:r>
-              <w:rPr>
-                <w:rFonts w:asciiTheme="minorHAnsi" w:hAnsiTheme="minorHAnsi" w:cstheme="minorHAnsi"/>
-                <w:sz w:val="22"/>
-                <w:szCs w:val="22"/>
-              </w:rPr>
-              <w:t xml:space="preserve">acciones y/o medidas que ha realizado para identificar participativamente y atender la problemática por contaminación </w:t>
-            </w:r>
-            <w:r>
-              <w:rPr>
-                <w:rFonts w:asciiTheme="minorHAnsi" w:hAnsiTheme="minorHAnsi" w:cstheme="minorHAnsi"/>
-                <w:sz w:val="22"/>
-                <w:szCs w:val="22"/>
-                <w:highlight w:val="yellow"/>
+              <w:t xml:space="preserve">amplíe la información sobre las acciones y/o medidas que ha realizado para identificar participativamente y atender la problemática por contaminación </w:t>
+            </w:r>
+            <w:r>
+              <w:rPr>
+                <w:rFonts w:asciiTheme="minorHAnsi" w:hAnsiTheme="minorHAnsi" w:cstheme="minorHAnsi"/>
+                <w:sz w:val="22"/>
+                <w:szCs w:val="22"/>
               </w:rPr>
               <w:t>ambiental</w:t>
             </w:r>
@@ -24843,7 +24732,6 @@
                 <w:rFonts w:asciiTheme="minorHAnsi" w:hAnsiTheme="minorHAnsi" w:cstheme="minorHAnsi"/>
                 <w:sz w:val="22"/>
                 <w:szCs w:val="22"/>
-                <w:highlight w:val="yellow"/>
               </w:rPr>
               <w:t>.</w:t>
             </w:r>
@@ -24973,14 +24861,12 @@
                   <w:r>
                     <w:rPr>
                       <w:rFonts w:cstheme="minorHAnsi"/>
-                      <w:highlight w:val="yellow"/>
                     </w:rPr>
                     <w:t xml:space="preserve">Elaboración de un diagnóstico situacional de la contaminación </w:t>
                   </w:r>
                   <w:r>
                     <w:rPr>
                       <w:rFonts w:cstheme="minorHAnsi"/>
-                      <w:highlight w:val="yellow"/>
                     </w:rPr>
                     <w:t>ambiental</w:t>
                   </w:r>
@@ -25033,32 +24919,14 @@
                   <w:r>
                     <w:rPr>
                       <w:rFonts w:cstheme="minorHAnsi"/>
-                      <w:highlight w:val="yellow"/>
                     </w:rPr>
                     <w:t xml:space="preserve">Elaboración de planes para prevenir </w:t>
-                  </w:r>
-                  <w:proofErr w:type="spellStart"/>
-                  <w:r>
-                    <w:rPr>
-                      <w:rFonts w:cstheme="minorHAnsi"/>
-                      <w:highlight w:val="yellow"/>
-                    </w:rPr>
-                    <w:t>prevenir</w:t>
-                  </w:r>
-                  <w:proofErr w:type="spellEnd"/>
-                  <w:r>
-                    <w:rPr>
-                      <w:rFonts w:cstheme="minorHAnsi"/>
-                      <w:highlight w:val="yellow"/>
-                    </w:rPr>
-                    <w:t xml:space="preserve"> o reducir la contaminación ambiental</w:t>
                   </w:r>
                   <w:r>
                     <w:rPr>
                       <w:rFonts w:cstheme="minorHAnsi"/>
-                      <w:highlight w:val="yellow"/>
                     </w:rPr>
-                    <w:t xml:space="preserve"> </w:t>
+                    <w:t xml:space="preserve">o reducir la contaminación ambiental </w:t>
                   </w:r>
                 </w:p>
               </w:tc>
@@ -25199,16 +25067,14 @@
                 <w:rFonts w:asciiTheme="minorHAnsi" w:hAnsiTheme="minorHAnsi" w:cstheme="minorHAnsi"/>
                 <w:sz w:val="22"/>
                 <w:szCs w:val="22"/>
-                <w:highlight w:val="yellow"/>
-              </w:rPr>
-            </w:pPr>
-            <w:r>
-              <w:rPr>
-                <w:rFonts w:asciiTheme="minorHAnsi" w:hAnsiTheme="minorHAnsi" w:cstheme="minorHAnsi"/>
-                <w:b/>
-                <w:sz w:val="22"/>
-                <w:szCs w:val="22"/>
-                <w:highlight w:val="yellow"/>
+              </w:rPr>
+            </w:pPr>
+            <w:r>
+              <w:rPr>
+                <w:rFonts w:asciiTheme="minorHAnsi" w:hAnsiTheme="minorHAnsi" w:cstheme="minorHAnsi"/>
+                <w:b/>
+                <w:sz w:val="22"/>
+                <w:szCs w:val="22"/>
               </w:rPr>
               <w:lastRenderedPageBreak/>
               <w:t xml:space="preserve">Actividades para promover el compromiso de la ciudadanía: </w:t>
@@ -25219,7 +25085,6 @@
                 <w:bCs/>
                 <w:sz w:val="22"/>
                 <w:szCs w:val="22"/>
-                <w:highlight w:val="yellow"/>
               </w:rPr>
               <w:t>comprende la aplicación de acciones y/o medidas que promuevan la participación de la ciudadanía en el mejoramiento de la calidad ambiental</w:t>
             </w:r>
@@ -25228,7 +25093,6 @@
                 <w:rFonts w:asciiTheme="minorHAnsi" w:hAnsiTheme="minorHAnsi" w:cstheme="minorHAnsi"/>
                 <w:sz w:val="22"/>
                 <w:szCs w:val="22"/>
-                <w:highlight w:val="yellow"/>
               </w:rPr>
               <w:tab/>
             </w:r>
@@ -25294,7 +25158,6 @@
                 <w:rFonts w:asciiTheme="minorHAnsi" w:eastAsiaTheme="minorHAnsi" w:hAnsiTheme="minorHAnsi" w:cstheme="minorHAnsi"/>
                 <w:sz w:val="22"/>
                 <w:szCs w:val="22"/>
-                <w:highlight w:val="yellow"/>
                 <w:lang w:val="es-PE" w:eastAsia="en-US"/>
               </w:rPr>
               <w:t>señale</w:t>
@@ -25304,7 +25167,6 @@
                 <w:rFonts w:asciiTheme="minorHAnsi" w:eastAsiaTheme="minorHAnsi" w:hAnsiTheme="minorHAnsi" w:cstheme="minorHAnsi"/>
                 <w:sz w:val="22"/>
                 <w:szCs w:val="22"/>
-                <w:highlight w:val="yellow"/>
                 <w:lang w:val="es-PE" w:eastAsia="en-US"/>
               </w:rPr>
               <w:t xml:space="preserve"> qué</w:t>
@@ -25314,7 +25176,6 @@
                 <w:rFonts w:asciiTheme="minorHAnsi" w:eastAsiaTheme="minorHAnsi" w:hAnsiTheme="minorHAnsi" w:cstheme="minorHAnsi"/>
                 <w:sz w:val="22"/>
                 <w:szCs w:val="22"/>
-                <w:highlight w:val="yellow"/>
                 <w:lang w:val="es-PE" w:eastAsia="en-US"/>
               </w:rPr>
               <w:t xml:space="preserve"> </w:t>
@@ -25324,7 +25185,6 @@
                 <w:rFonts w:asciiTheme="minorHAnsi" w:eastAsiaTheme="minorHAnsi" w:hAnsiTheme="minorHAnsi" w:cstheme="minorHAnsi"/>
                 <w:sz w:val="22"/>
                 <w:szCs w:val="22"/>
-                <w:highlight w:val="yellow"/>
                 <w:lang w:val="es-PE" w:eastAsia="en-US"/>
               </w:rPr>
               <w:t>acciones y/o medidas ha realizado para promover la participación de la ciudadanía en el mejoramiento de la calidad</w:t>
@@ -25334,7 +25194,6 @@
                 <w:rFonts w:asciiTheme="minorHAnsi" w:eastAsiaTheme="minorHAnsi" w:hAnsiTheme="minorHAnsi" w:cstheme="minorHAnsi"/>
                 <w:sz w:val="22"/>
                 <w:szCs w:val="22"/>
-                <w:highlight w:val="yellow"/>
                 <w:lang w:val="es-PE" w:eastAsia="en-US"/>
               </w:rPr>
               <w:t xml:space="preserve"> ambiental y cual ha sido su impacto</w:t>
@@ -25391,7 +25250,6 @@
                     <w:rPr>
                       <w:rFonts w:cstheme="minorHAnsi"/>
                       <w:b/>
-                      <w:highlight w:val="yellow"/>
                     </w:rPr>
                   </w:pPr>
                 </w:p>
@@ -25402,14 +25260,12 @@
                     <w:rPr>
                       <w:rFonts w:cstheme="minorHAnsi"/>
                       <w:b/>
-                      <w:highlight w:val="yellow"/>
                     </w:rPr>
                   </w:pPr>
                   <w:r>
                     <w:rPr>
                       <w:rFonts w:cstheme="minorHAnsi"/>
                       <w:b/>
-                      <w:highlight w:val="yellow"/>
                     </w:rPr>
                     <w:t>SI</w:t>
                   </w:r>
@@ -25427,7 +25283,6 @@
                     <w:rPr>
                       <w:rFonts w:cstheme="minorHAnsi"/>
                       <w:b/>
-                      <w:highlight w:val="yellow"/>
                     </w:rPr>
                   </w:pPr>
                 </w:p>
@@ -25438,14 +25293,12 @@
                     <w:rPr>
                       <w:rFonts w:cstheme="minorHAnsi"/>
                       <w:b/>
-                      <w:highlight w:val="yellow"/>
                     </w:rPr>
                   </w:pPr>
                   <w:r>
                     <w:rPr>
                       <w:rFonts w:cstheme="minorHAnsi"/>
                       <w:b/>
-                      <w:highlight w:val="yellow"/>
                     </w:rPr>
                     <w:t>N</w:t>
                   </w:r>
@@ -25453,7 +25306,6 @@
                     <w:rPr>
                       <w:rFonts w:cstheme="minorHAnsi"/>
                       <w:b/>
-                      <w:highlight w:val="yellow"/>
                     </w:rPr>
                     <w:t>O</w:t>
                   </w:r>
@@ -25492,9 +25344,6 @@
                 </w:tcPr>
                 <w:p>
                   <w:r>
-                    <w:rPr>
-                      <w:highlight w:val="yellow"/>
-                    </w:rPr>
                     <w:t>Organización de campañas de concientización para la disminución de la contaminación ambiental</w:t>
                   </w:r>
                 </w:p>
@@ -25552,15 +25401,7 @@
                   <w:tcW w:w="2287" w:type="dxa"/>
                 </w:tcPr>
                 <w:p>
-                  <w:pPr>
-                    <w:rPr>
-                      <w:highlight w:val="yellow"/>
-                    </w:rPr>
-                  </w:pPr>
                   <w:r>
-                    <w:rPr>
-                      <w:highlight w:val="yellow"/>
-                    </w:rPr>
                     <w:t>Organización de actividades que promuevan la participación de la ciudadanía</w:t>
                   </w:r>
                 </w:p>
@@ -25618,15 +25459,7 @@
                   <w:tcW w:w="2287" w:type="dxa"/>
                 </w:tcPr>
                 <w:p>
-                  <w:pPr>
-                    <w:rPr>
-                      <w:highlight w:val="yellow"/>
-                    </w:rPr>
-                  </w:pPr>
                   <w:r>
-                    <w:rPr>
-                      <w:highlight w:val="yellow"/>
-                    </w:rPr>
                     <w:t>Conformación de comités o grupos en los que participen representantes de la ciudadanía</w:t>
                   </w:r>
                 </w:p>
@@ -25684,15 +25517,7 @@
                   <w:tcW w:w="2287" w:type="dxa"/>
                 </w:tcPr>
                 <w:p>
-                  <w:pPr>
-                    <w:rPr>
-                      <w:highlight w:val="yellow"/>
-                    </w:rPr>
-                  </w:pPr>
                   <w:r>
-                    <w:rPr>
-                      <w:highlight w:val="yellow"/>
-                    </w:rPr>
                     <w:t xml:space="preserve">Elaboración de recursos comunicacionales innovadores </w:t>
                   </w:r>
                 </w:p>
@@ -25750,15 +25575,7 @@
                   <w:tcW w:w="2287" w:type="dxa"/>
                 </w:tcPr>
                 <w:p>
-                  <w:pPr>
-                    <w:rPr>
-                      <w:highlight w:val="yellow"/>
-                    </w:rPr>
-                  </w:pPr>
                   <w:r>
-                    <w:rPr>
-                      <w:highlight w:val="yellow"/>
-                    </w:rPr>
                     <w:t xml:space="preserve">Difusión en medios de comunicación </w:t>
                   </w:r>
                 </w:p>
@@ -32078,24 +31895,7 @@
                 <w:sz w:val="22"/>
                 <w:szCs w:val="22"/>
               </w:rPr>
-              <w:t xml:space="preserve">SE evaluará el grado en que los mecanismos empleados generan </w:t>
-            </w:r>
-            <w:r>
-              <w:rPr>
-                <w:rFonts w:asciiTheme="minorHAnsi" w:hAnsiTheme="minorHAnsi" w:cstheme="minorHAnsi"/>
-                <w:sz w:val="22"/>
-                <w:szCs w:val="22"/>
-                <w:highlight w:val="yellow"/>
-              </w:rPr>
-              <w:t>beneficios</w:t>
-            </w:r>
-            <w:r>
-              <w:rPr>
-                <w:rFonts w:asciiTheme="minorHAnsi" w:hAnsiTheme="minorHAnsi" w:cstheme="minorHAnsi"/>
-                <w:sz w:val="22"/>
-                <w:szCs w:val="22"/>
-              </w:rPr>
-              <w:t xml:space="preserve"> a favor de poblaciones vulnerables.</w:t>
+              <w:t>SE evaluará el grado en que los mecanismos empleados generan beneficios a favor de poblaciones vulnerables.</w:t>
             </w:r>
           </w:p>
         </w:tc>
@@ -32132,27 +31932,15 @@
                 <w:sz w:val="22"/>
                 <w:szCs w:val="22"/>
               </w:rPr>
-              <w:t>Tipo d</w:t>
-            </w:r>
-            <w:r>
-              <w:rPr>
-                <w:rStyle w:val="y0nh2b"/>
-                <w:rFonts w:asciiTheme="minorHAnsi" w:hAnsiTheme="minorHAnsi" w:cstheme="minorHAnsi"/>
-                <w:b/>
-                <w:sz w:val="22"/>
-                <w:szCs w:val="22"/>
-                <w:highlight w:val="yellow"/>
-              </w:rPr>
-              <w:t xml:space="preserve">e </w:t>
-            </w:r>
-            <w:r>
-              <w:rPr>
-                <w:rStyle w:val="y0nh2b"/>
-                <w:rFonts w:asciiTheme="minorHAnsi" w:hAnsiTheme="minorHAnsi" w:cstheme="minorHAnsi"/>
-                <w:b/>
-                <w:sz w:val="22"/>
-                <w:szCs w:val="22"/>
-                <w:highlight w:val="yellow"/>
+              <w:t xml:space="preserve">Tipo de </w:t>
+            </w:r>
+            <w:r>
+              <w:rPr>
+                <w:rStyle w:val="y0nh2b"/>
+                <w:rFonts w:asciiTheme="minorHAnsi" w:hAnsiTheme="minorHAnsi" w:cstheme="minorHAnsi"/>
+                <w:b/>
+                <w:sz w:val="22"/>
+                <w:szCs w:val="22"/>
               </w:rPr>
               <w:t>be</w:t>
             </w:r>
@@ -32163,9 +31951,18 @@
                 <w:b/>
                 <w:sz w:val="22"/>
                 <w:szCs w:val="22"/>
-                <w:highlight w:val="yellow"/>
-              </w:rPr>
-              <w:t>neficios</w:t>
+              </w:rPr>
+              <w:t xml:space="preserve">neficios </w:t>
+            </w:r>
+            <w:r>
+              <w:rPr>
+                <w:rStyle w:val="y0nh2b"/>
+                <w:rFonts w:asciiTheme="minorHAnsi" w:hAnsiTheme="minorHAnsi" w:cstheme="minorHAnsi"/>
+                <w:b/>
+                <w:sz w:val="22"/>
+                <w:szCs w:val="22"/>
+              </w:rPr>
+              <w:t>generados. -</w:t>
             </w:r>
             <w:r>
               <w:rPr>
@@ -32181,11 +31978,10 @@
               <w:rPr>
                 <w:rStyle w:val="y0nh2b"/>
                 <w:rFonts w:asciiTheme="minorHAnsi" w:hAnsiTheme="minorHAnsi" w:cstheme="minorHAnsi"/>
-                <w:b/>
-                <w:sz w:val="22"/>
-                <w:szCs w:val="22"/>
-              </w:rPr>
-              <w:t>generados. -</w:t>
+                <w:sz w:val="22"/>
+                <w:szCs w:val="22"/>
+              </w:rPr>
+              <w:t>precise sobre los</w:t>
             </w:r>
             <w:r>
               <w:rPr>
@@ -32204,36 +32000,7 @@
                 <w:sz w:val="22"/>
                 <w:szCs w:val="22"/>
               </w:rPr>
-              <w:t>precise sobre los</w:t>
-            </w:r>
-            <w:r>
-              <w:rPr>
-                <w:rStyle w:val="y0nh2b"/>
-                <w:rFonts w:asciiTheme="minorHAnsi" w:hAnsiTheme="minorHAnsi" w:cstheme="minorHAnsi"/>
-                <w:b/>
-                <w:sz w:val="22"/>
-                <w:szCs w:val="22"/>
-              </w:rPr>
-              <w:t xml:space="preserve"> </w:t>
-            </w:r>
-            <w:r>
-              <w:rPr>
-                <w:rStyle w:val="y0nh2b"/>
-                <w:rFonts w:asciiTheme="minorHAnsi" w:hAnsiTheme="minorHAnsi" w:cstheme="minorHAnsi"/>
-                <w:sz w:val="22"/>
-                <w:szCs w:val="22"/>
-                <w:highlight w:val="yellow"/>
-              </w:rPr>
-              <w:t>beneficios</w:t>
-            </w:r>
-            <w:r>
-              <w:rPr>
-                <w:rStyle w:val="y0nh2b"/>
-                <w:rFonts w:asciiTheme="minorHAnsi" w:hAnsiTheme="minorHAnsi" w:cstheme="minorHAnsi"/>
-                <w:sz w:val="22"/>
-                <w:szCs w:val="22"/>
-              </w:rPr>
-              <w:t xml:space="preserve"> relacionados a la salud, desarrollo económico, acceso a servicios públicos, entre otros, que han sido generados por la Experiencia.</w:t>
+              <w:t>beneficios relacionados a la salud, desarrollo económico, acceso a servicios públicos, entre otros, que han sido generados por la Experiencia.</w:t>
             </w:r>
             <w:r>
               <w:rPr>
@@ -37572,7 +37339,6 @@
           <w:rFonts w:eastAsia="Times New Roman" w:cstheme="minorHAnsi"/>
           <w:b/>
           <w:sz w:val="20"/>
-          <w:highlight w:val="cyan"/>
           <w:lang w:eastAsia="es-PE"/>
         </w:rPr>
       </w:pPr>
@@ -37583,7 +37349,6 @@
           <w:b/>
           <w:color w:val="00B050"/>
           <w:sz w:val="32"/>
-          <w:highlight w:val="cyan"/>
           <w:lang w:eastAsia="es-PE"/>
         </w:rPr>
         <w:t>Mención: Inclusión social en la gestión ambiental</w:t>
@@ -37595,20 +37360,17 @@
         <w:jc w:val="both"/>
         <w:rPr>
           <w:rFonts w:cstheme="minorHAnsi"/>
-          <w:highlight w:val="cyan"/>
         </w:rPr>
       </w:pPr>
       <w:r>
         <w:rPr>
           <w:rFonts w:cstheme="minorHAnsi"/>
-          <w:highlight w:val="cyan"/>
         </w:rPr>
         <w:t xml:space="preserve">En esta sección se busca conocer las </w:t>
       </w:r>
       <w:r>
         <w:rPr>
           <w:rFonts w:eastAsia="Times New Roman" w:cstheme="minorHAnsi"/>
-          <w:highlight w:val="cyan"/>
           <w:lang w:eastAsia="es-PE"/>
         </w:rPr>
         <w:t>experiencias que propician una participación activa y pluricultural de la población en la gestión ambiental, y en particular la intervención directa de grupos de población minoritarios o vulnerables, así como de mujeres y jóvenes, sin discriminación alguna</w:t>
@@ -37619,7 +37381,6 @@
         <w:jc w:val="both"/>
         <w:rPr>
           <w:rFonts w:cstheme="minorHAnsi"/>
-          <w:highlight w:val="cyan"/>
         </w:rPr>
       </w:pPr>
     </w:p>
@@ -37656,16 +37417,14 @@
                 <w:b/>
                 <w:sz w:val="22"/>
                 <w:szCs w:val="22"/>
-                <w:highlight w:val="cyan"/>
-              </w:rPr>
-            </w:pPr>
-            <w:r>
-              <w:rPr>
-                <w:rFonts w:asciiTheme="minorHAnsi" w:hAnsiTheme="minorHAnsi" w:cstheme="minorHAnsi"/>
-                <w:b/>
-                <w:sz w:val="22"/>
-                <w:szCs w:val="22"/>
-                <w:highlight w:val="cyan"/>
+              </w:rPr>
+            </w:pPr>
+            <w:r>
+              <w:rPr>
+                <w:rFonts w:asciiTheme="minorHAnsi" w:hAnsiTheme="minorHAnsi" w:cstheme="minorHAnsi"/>
+                <w:b/>
+                <w:sz w:val="22"/>
+                <w:szCs w:val="22"/>
               </w:rPr>
               <w:t>C</w:t>
             </w:r>
@@ -37675,7 +37434,6 @@
                 <w:b/>
                 <w:sz w:val="22"/>
                 <w:szCs w:val="22"/>
-                <w:highlight w:val="cyan"/>
               </w:rPr>
               <w:t xml:space="preserve">ontribución a la participación activa y pluricultural de la población en la gestión ambiental </w:t>
             </w:r>
@@ -37689,15 +37447,13 @@
                 <w:color w:val="272527"/>
                 <w:sz w:val="22"/>
                 <w:szCs w:val="22"/>
-                <w:highlight w:val="cyan"/>
-              </w:rPr>
-            </w:pPr>
-            <w:r>
-              <w:rPr>
-                <w:rFonts w:asciiTheme="minorHAnsi" w:hAnsiTheme="minorHAnsi" w:cstheme="minorHAnsi"/>
-                <w:sz w:val="22"/>
-                <w:szCs w:val="22"/>
-                <w:highlight w:val="cyan"/>
+              </w:rPr>
+            </w:pPr>
+            <w:r>
+              <w:rPr>
+                <w:rFonts w:asciiTheme="minorHAnsi" w:hAnsiTheme="minorHAnsi" w:cstheme="minorHAnsi"/>
+                <w:sz w:val="22"/>
+                <w:szCs w:val="22"/>
               </w:rPr>
               <w:t xml:space="preserve">Se </w:t>
             </w:r>
@@ -37706,7 +37462,6 @@
                 <w:rFonts w:asciiTheme="minorHAnsi" w:hAnsiTheme="minorHAnsi" w:cstheme="minorHAnsi"/>
                 <w:sz w:val="22"/>
                 <w:szCs w:val="22"/>
-                <w:highlight w:val="cyan"/>
               </w:rPr>
               <w:t xml:space="preserve">evaluarán las acciones realizadas por la experiencia para promover espacios de concertación en los que participen representantes de </w:t>
             </w:r>
@@ -37715,7 +37470,6 @@
                 <w:rFonts w:asciiTheme="minorHAnsi" w:hAnsiTheme="minorHAnsi" w:cstheme="minorHAnsi"/>
                 <w:sz w:val="22"/>
                 <w:szCs w:val="22"/>
-                <w:highlight w:val="cyan"/>
               </w:rPr>
               <w:t>grupos de población minoritarios o vulnerables, así como de mujeres y jóvenes</w:t>
             </w:r>
@@ -37724,7 +37478,6 @@
                 <w:rFonts w:asciiTheme="minorHAnsi" w:hAnsiTheme="minorHAnsi" w:cstheme="minorHAnsi"/>
                 <w:sz w:val="22"/>
                 <w:szCs w:val="22"/>
-                <w:highlight w:val="cyan"/>
               </w:rPr>
               <w:t>; con el fin de incorporar aspectos en la experiencia que permitan superar las desigualdades y mejorar el nivel de vida de los grupos concernidos.</w:t>
             </w:r>
@@ -37752,16 +37505,14 @@
                 <w:rFonts w:asciiTheme="minorHAnsi" w:hAnsiTheme="minorHAnsi" w:cstheme="minorHAnsi"/>
                 <w:sz w:val="22"/>
                 <w:szCs w:val="22"/>
-                <w:highlight w:val="cyan"/>
-              </w:rPr>
-            </w:pPr>
-            <w:r>
-              <w:rPr>
-                <w:rFonts w:asciiTheme="minorHAnsi" w:hAnsiTheme="minorHAnsi" w:cstheme="minorHAnsi"/>
-                <w:b/>
-                <w:sz w:val="22"/>
-                <w:szCs w:val="22"/>
-                <w:highlight w:val="cyan"/>
+              </w:rPr>
+            </w:pPr>
+            <w:r>
+              <w:rPr>
+                <w:rFonts w:asciiTheme="minorHAnsi" w:hAnsiTheme="minorHAnsi" w:cstheme="minorHAnsi"/>
+                <w:b/>
+                <w:sz w:val="22"/>
+                <w:szCs w:val="22"/>
               </w:rPr>
               <w:t>Mecanismos de participación para la gestión ambiental</w:t>
             </w:r>
@@ -37775,15 +37526,13 @@
                 <w:rFonts w:asciiTheme="minorHAnsi" w:hAnsiTheme="minorHAnsi" w:cstheme="minorHAnsi"/>
                 <w:sz w:val="22"/>
                 <w:szCs w:val="22"/>
-                <w:highlight w:val="cyan"/>
-              </w:rPr>
-            </w:pPr>
-            <w:r>
-              <w:rPr>
-                <w:rFonts w:asciiTheme="minorHAnsi" w:hAnsiTheme="minorHAnsi" w:cstheme="minorHAnsi"/>
-                <w:sz w:val="22"/>
-                <w:szCs w:val="22"/>
-                <w:highlight w:val="cyan"/>
+              </w:rPr>
+            </w:pPr>
+            <w:r>
+              <w:rPr>
+                <w:rFonts w:asciiTheme="minorHAnsi" w:hAnsiTheme="minorHAnsi" w:cstheme="minorHAnsi"/>
+                <w:sz w:val="22"/>
+                <w:szCs w:val="22"/>
               </w:rPr>
               <w:t>¿La experiencia cuenta con mecanismo</w:t>
             </w:r>
@@ -37792,7 +37541,6 @@
                 <w:rFonts w:asciiTheme="minorHAnsi" w:hAnsiTheme="minorHAnsi" w:cstheme="minorHAnsi"/>
                 <w:sz w:val="22"/>
                 <w:szCs w:val="22"/>
-                <w:highlight w:val="cyan"/>
               </w:rPr>
               <w:t>s</w:t>
             </w:r>
@@ -37801,7 +37549,6 @@
                 <w:rFonts w:asciiTheme="minorHAnsi" w:hAnsiTheme="minorHAnsi" w:cstheme="minorHAnsi"/>
                 <w:sz w:val="22"/>
                 <w:szCs w:val="22"/>
-                <w:highlight w:val="cyan"/>
               </w:rPr>
               <w:t xml:space="preserve"> de participación para la gestión ambiental en la que intervienen representantes de grupos minoritarios o vulnerables</w:t>
             </w:r>
@@ -37810,7 +37557,6 @@
                 <w:rFonts w:asciiTheme="minorHAnsi" w:hAnsiTheme="minorHAnsi" w:cstheme="minorHAnsi"/>
                 <w:sz w:val="22"/>
                 <w:szCs w:val="22"/>
-                <w:highlight w:val="cyan"/>
               </w:rPr>
               <w:t xml:space="preserve">, mujeres o jóvenes </w:t>
             </w:r>
@@ -37819,7 +37565,6 @@
                 <w:rFonts w:asciiTheme="minorHAnsi" w:hAnsiTheme="minorHAnsi" w:cstheme="minorHAnsi"/>
                 <w:sz w:val="22"/>
                 <w:szCs w:val="22"/>
-                <w:highlight w:val="cyan"/>
               </w:rPr>
               <w:t>(comité de gestión, mesa de diálogo, planes de desarrollo u otro instrumento), reconocido o aprobado a través de norma nacional o regional o local; o -si son experiencias comunales- instrumentos reconocidos por actas o acuerdos de los grupos de interés?</w:t>
             </w:r>
@@ -37834,30 +37579,27 @@
                 <w:rFonts w:asciiTheme="minorHAnsi" w:hAnsiTheme="minorHAnsi" w:cstheme="minorHAnsi"/>
                 <w:sz w:val="22"/>
                 <w:szCs w:val="22"/>
-                <w:highlight w:val="cyan"/>
-              </w:rPr>
-            </w:pPr>
-          </w:p>
-          <w:p>
-            <w:pPr>
-              <w:pStyle w:val="Sinespaciado"/>
-              <w:ind w:left="1440"/>
-              <w:jc w:val="both"/>
-              <w:rPr>
-                <w:rStyle w:val="y0nh2b"/>
-                <w:rFonts w:asciiTheme="minorHAnsi" w:hAnsiTheme="minorHAnsi" w:cstheme="minorHAnsi"/>
-                <w:sz w:val="22"/>
-                <w:szCs w:val="22"/>
-                <w:highlight w:val="cyan"/>
-              </w:rPr>
-            </w:pPr>
-            <w:r>
-              <w:rPr>
-                <w:rStyle w:val="y0nh2b"/>
-                <w:rFonts w:asciiTheme="minorHAnsi" w:hAnsiTheme="minorHAnsi" w:cstheme="minorHAnsi"/>
-                <w:sz w:val="22"/>
-                <w:szCs w:val="22"/>
-                <w:highlight w:val="cyan"/>
+              </w:rPr>
+            </w:pPr>
+          </w:p>
+          <w:p>
+            <w:pPr>
+              <w:pStyle w:val="Sinespaciado"/>
+              <w:ind w:left="1440"/>
+              <w:jc w:val="both"/>
+              <w:rPr>
+                <w:rStyle w:val="y0nh2b"/>
+                <w:rFonts w:asciiTheme="minorHAnsi" w:hAnsiTheme="minorHAnsi" w:cstheme="minorHAnsi"/>
+                <w:sz w:val="22"/>
+                <w:szCs w:val="22"/>
+              </w:rPr>
+            </w:pPr>
+            <w:r>
+              <w:rPr>
+                <w:rStyle w:val="y0nh2b"/>
+                <w:rFonts w:asciiTheme="minorHAnsi" w:hAnsiTheme="minorHAnsi" w:cstheme="minorHAnsi"/>
+                <w:sz w:val="22"/>
+                <w:szCs w:val="22"/>
               </w:rPr>
               <w:t xml:space="preserve">                            Sí ________                                No_________</w:t>
             </w:r>
@@ -37872,30 +37614,27 @@
                 <w:rFonts w:asciiTheme="minorHAnsi" w:hAnsiTheme="minorHAnsi" w:cstheme="minorHAnsi"/>
                 <w:sz w:val="22"/>
                 <w:szCs w:val="22"/>
-                <w:highlight w:val="cyan"/>
-              </w:rPr>
-            </w:pPr>
-          </w:p>
-          <w:p>
-            <w:pPr>
-              <w:pStyle w:val="Sinespaciado"/>
-              <w:ind w:left="1440"/>
-              <w:jc w:val="both"/>
-              <w:rPr>
-                <w:rStyle w:val="y0nh2b"/>
-                <w:rFonts w:asciiTheme="minorHAnsi" w:hAnsiTheme="minorHAnsi" w:cstheme="minorHAnsi"/>
-                <w:sz w:val="22"/>
-                <w:szCs w:val="22"/>
-                <w:highlight w:val="cyan"/>
-              </w:rPr>
-            </w:pPr>
-            <w:r>
-              <w:rPr>
-                <w:rStyle w:val="y0nh2b"/>
-                <w:rFonts w:asciiTheme="minorHAnsi" w:hAnsiTheme="minorHAnsi" w:cstheme="minorHAnsi"/>
-                <w:sz w:val="22"/>
-                <w:szCs w:val="22"/>
-                <w:highlight w:val="cyan"/>
+              </w:rPr>
+            </w:pPr>
+          </w:p>
+          <w:p>
+            <w:pPr>
+              <w:pStyle w:val="Sinespaciado"/>
+              <w:ind w:left="1440"/>
+              <w:jc w:val="both"/>
+              <w:rPr>
+                <w:rStyle w:val="y0nh2b"/>
+                <w:rFonts w:asciiTheme="minorHAnsi" w:hAnsiTheme="minorHAnsi" w:cstheme="minorHAnsi"/>
+                <w:sz w:val="22"/>
+                <w:szCs w:val="22"/>
+              </w:rPr>
+            </w:pPr>
+            <w:r>
+              <w:rPr>
+                <w:rStyle w:val="y0nh2b"/>
+                <w:rFonts w:asciiTheme="minorHAnsi" w:hAnsiTheme="minorHAnsi" w:cstheme="minorHAnsi"/>
+                <w:sz w:val="22"/>
+                <w:szCs w:val="22"/>
               </w:rPr>
               <w:t xml:space="preserve">                            ¿Con qué mecanismo/s aprobado/s cuenta? </w:t>
             </w:r>
@@ -37910,16 +37649,14 @@
                 <w:rFonts w:asciiTheme="minorHAnsi" w:hAnsiTheme="minorHAnsi" w:cstheme="minorHAnsi"/>
                 <w:sz w:val="22"/>
                 <w:szCs w:val="22"/>
-                <w:highlight w:val="cyan"/>
-              </w:rPr>
-            </w:pPr>
-            <w:r>
-              <w:rPr>
-                <w:rStyle w:val="y0nh2b"/>
-                <w:rFonts w:asciiTheme="minorHAnsi" w:hAnsiTheme="minorHAnsi" w:cstheme="minorHAnsi"/>
-                <w:sz w:val="22"/>
-                <w:szCs w:val="22"/>
-                <w:highlight w:val="cyan"/>
+              </w:rPr>
+            </w:pPr>
+            <w:r>
+              <w:rPr>
+                <w:rStyle w:val="y0nh2b"/>
+                <w:rFonts w:asciiTheme="minorHAnsi" w:hAnsiTheme="minorHAnsi" w:cstheme="minorHAnsi"/>
+                <w:sz w:val="22"/>
+                <w:szCs w:val="22"/>
               </w:rPr>
               <w:t>________________________________________</w:t>
             </w:r>
@@ -37934,16 +37671,14 @@
                 <w:rFonts w:asciiTheme="minorHAnsi" w:hAnsiTheme="minorHAnsi" w:cstheme="minorHAnsi"/>
                 <w:sz w:val="22"/>
                 <w:szCs w:val="22"/>
-                <w:highlight w:val="cyan"/>
-              </w:rPr>
-            </w:pPr>
-            <w:r>
-              <w:rPr>
-                <w:rStyle w:val="y0nh2b"/>
-                <w:rFonts w:asciiTheme="minorHAnsi" w:hAnsiTheme="minorHAnsi" w:cstheme="minorHAnsi"/>
-                <w:sz w:val="22"/>
-                <w:szCs w:val="22"/>
-                <w:highlight w:val="cyan"/>
+              </w:rPr>
+            </w:pPr>
+            <w:r>
+              <w:rPr>
+                <w:rStyle w:val="y0nh2b"/>
+                <w:rFonts w:asciiTheme="minorHAnsi" w:hAnsiTheme="minorHAnsi" w:cstheme="minorHAnsi"/>
+                <w:sz w:val="22"/>
+                <w:szCs w:val="22"/>
               </w:rPr>
               <w:t xml:space="preserve">________________________________________ </w:t>
             </w:r>
@@ -37958,16 +37693,14 @@
                 <w:rFonts w:asciiTheme="minorHAnsi" w:hAnsiTheme="minorHAnsi" w:cstheme="minorHAnsi"/>
                 <w:sz w:val="22"/>
                 <w:szCs w:val="22"/>
-                <w:highlight w:val="cyan"/>
-              </w:rPr>
-            </w:pPr>
-            <w:r>
-              <w:rPr>
-                <w:rStyle w:val="y0nh2b"/>
-                <w:rFonts w:asciiTheme="minorHAnsi" w:hAnsiTheme="minorHAnsi" w:cstheme="minorHAnsi"/>
-                <w:sz w:val="22"/>
-                <w:szCs w:val="22"/>
-                <w:highlight w:val="cyan"/>
+              </w:rPr>
+            </w:pPr>
+            <w:r>
+              <w:rPr>
+                <w:rStyle w:val="y0nh2b"/>
+                <w:rFonts w:asciiTheme="minorHAnsi" w:hAnsiTheme="minorHAnsi" w:cstheme="minorHAnsi"/>
+                <w:sz w:val="22"/>
+                <w:szCs w:val="22"/>
               </w:rPr>
               <w:t>________________________________________</w:t>
             </w:r>
@@ -37981,19 +37714,17 @@
                 <w:rFonts w:asciiTheme="minorHAnsi" w:hAnsiTheme="minorHAnsi" w:cstheme="minorHAnsi"/>
                 <w:sz w:val="22"/>
                 <w:szCs w:val="22"/>
-                <w:highlight w:val="cyan"/>
-              </w:rPr>
-            </w:pPr>
-          </w:p>
-          <w:p>
-            <w:pPr>
-              <w:pStyle w:val="Sinespaciado"/>
-              <w:jc w:val="both"/>
-              <w:rPr>
-                <w:rFonts w:asciiTheme="minorHAnsi" w:hAnsiTheme="minorHAnsi" w:cstheme="minorHAnsi"/>
-                <w:sz w:val="22"/>
-                <w:szCs w:val="22"/>
-                <w:highlight w:val="cyan"/>
+              </w:rPr>
+            </w:pPr>
+          </w:p>
+          <w:p>
+            <w:pPr>
+              <w:pStyle w:val="Sinespaciado"/>
+              <w:jc w:val="both"/>
+              <w:rPr>
+                <w:rFonts w:asciiTheme="minorHAnsi" w:hAnsiTheme="minorHAnsi" w:cstheme="minorHAnsi"/>
+                <w:sz w:val="22"/>
+                <w:szCs w:val="22"/>
               </w:rPr>
             </w:pPr>
           </w:p>
@@ -38020,16 +37751,14 @@
                 <w:rFonts w:asciiTheme="minorHAnsi" w:hAnsiTheme="minorHAnsi" w:cstheme="minorHAnsi"/>
                 <w:sz w:val="22"/>
                 <w:szCs w:val="22"/>
-                <w:highlight w:val="cyan"/>
-              </w:rPr>
-            </w:pPr>
-            <w:r>
-              <w:rPr>
-                <w:rFonts w:asciiTheme="minorHAnsi" w:hAnsiTheme="minorHAnsi" w:cstheme="minorHAnsi"/>
-                <w:b/>
-                <w:sz w:val="22"/>
-                <w:szCs w:val="22"/>
-                <w:highlight w:val="cyan"/>
+              </w:rPr>
+            </w:pPr>
+            <w:r>
+              <w:rPr>
+                <w:rFonts w:asciiTheme="minorHAnsi" w:hAnsiTheme="minorHAnsi" w:cstheme="minorHAnsi"/>
+                <w:b/>
+                <w:sz w:val="22"/>
+                <w:szCs w:val="22"/>
               </w:rPr>
               <w:t>Acciones en favor de g</w:t>
             </w:r>
@@ -38039,7 +37768,6 @@
                 <w:b/>
                 <w:sz w:val="22"/>
                 <w:szCs w:val="22"/>
-                <w:highlight w:val="cyan"/>
               </w:rPr>
               <w:t xml:space="preserve">rupos minoritarios o vulnerables </w:t>
             </w:r>
@@ -38049,7 +37777,6 @@
                 <w:b/>
                 <w:sz w:val="22"/>
                 <w:szCs w:val="22"/>
-                <w:highlight w:val="cyan"/>
               </w:rPr>
               <w:t>beneficiados. -</w:t>
             </w:r>
@@ -38058,7 +37785,6 @@
                 <w:rFonts w:asciiTheme="minorHAnsi" w:hAnsiTheme="minorHAnsi" w:cstheme="minorHAnsi"/>
                 <w:sz w:val="22"/>
                 <w:szCs w:val="22"/>
-                <w:highlight w:val="cyan"/>
               </w:rPr>
               <w:t xml:space="preserve"> Describa en un máximo de 150 palabras </w:t>
             </w:r>
@@ -38067,7 +37793,6 @@
                 <w:rFonts w:asciiTheme="minorHAnsi" w:hAnsiTheme="minorHAnsi" w:cstheme="minorHAnsi"/>
                 <w:sz w:val="22"/>
                 <w:szCs w:val="22"/>
-                <w:highlight w:val="cyan"/>
               </w:rPr>
               <w:t>las</w:t>
             </w:r>
@@ -38076,7 +37801,6 @@
                 <w:rFonts w:asciiTheme="minorHAnsi" w:hAnsiTheme="minorHAnsi" w:cstheme="minorHAnsi"/>
                 <w:sz w:val="22"/>
                 <w:szCs w:val="22"/>
-                <w:highlight w:val="cyan"/>
               </w:rPr>
               <w:t xml:space="preserve"> principales</w:t>
             </w:r>
@@ -38085,7 +37809,6 @@
                 <w:rFonts w:asciiTheme="minorHAnsi" w:hAnsiTheme="minorHAnsi" w:cstheme="minorHAnsi"/>
                 <w:sz w:val="22"/>
                 <w:szCs w:val="22"/>
-                <w:highlight w:val="cyan"/>
               </w:rPr>
               <w:t xml:space="preserve"> acciones </w:t>
             </w:r>
@@ -38094,7 +37817,6 @@
                 <w:rFonts w:asciiTheme="minorHAnsi" w:hAnsiTheme="minorHAnsi" w:cstheme="minorHAnsi"/>
                 <w:sz w:val="22"/>
                 <w:szCs w:val="22"/>
-                <w:highlight w:val="cyan"/>
               </w:rPr>
               <w:t>promovidas</w:t>
             </w:r>
@@ -38103,7 +37825,6 @@
                 <w:rFonts w:asciiTheme="minorHAnsi" w:hAnsiTheme="minorHAnsi" w:cstheme="minorHAnsi"/>
                 <w:sz w:val="22"/>
                 <w:szCs w:val="22"/>
-                <w:highlight w:val="cyan"/>
               </w:rPr>
               <w:t xml:space="preserve"> </w:t>
             </w:r>
@@ -38112,7 +37833,6 @@
                 <w:rFonts w:asciiTheme="minorHAnsi" w:hAnsiTheme="minorHAnsi" w:cstheme="minorHAnsi"/>
                 <w:sz w:val="22"/>
                 <w:szCs w:val="22"/>
-                <w:highlight w:val="cyan"/>
               </w:rPr>
               <w:t xml:space="preserve">a través del mecanismo de participación </w:t>
             </w:r>
@@ -38121,7 +37841,6 @@
                 <w:rFonts w:asciiTheme="minorHAnsi" w:hAnsiTheme="minorHAnsi" w:cstheme="minorHAnsi"/>
                 <w:sz w:val="22"/>
                 <w:szCs w:val="22"/>
-                <w:highlight w:val="cyan"/>
               </w:rPr>
               <w:t>en favor de los grupos minoritarios o vulnerables</w:t>
             </w:r>
@@ -38130,7 +37849,6 @@
                 <w:rFonts w:asciiTheme="minorHAnsi" w:hAnsiTheme="minorHAnsi" w:cstheme="minorHAnsi"/>
                 <w:sz w:val="22"/>
                 <w:szCs w:val="22"/>
-                <w:highlight w:val="cyan"/>
               </w:rPr>
               <w:t xml:space="preserve">, mujeres o jóvenes, </w:t>
             </w:r>
@@ -38139,7 +37857,6 @@
                 <w:rFonts w:asciiTheme="minorHAnsi" w:hAnsiTheme="minorHAnsi" w:cstheme="minorHAnsi"/>
                 <w:sz w:val="22"/>
                 <w:szCs w:val="22"/>
-                <w:highlight w:val="cyan"/>
               </w:rPr>
               <w:t>sobre los que interviene la experiencia.</w:t>
             </w:r>
@@ -38153,15 +37870,13 @@
                 <w:rFonts w:asciiTheme="minorHAnsi" w:hAnsiTheme="minorHAnsi" w:cstheme="minorHAnsi"/>
                 <w:sz w:val="22"/>
                 <w:szCs w:val="22"/>
-                <w:highlight w:val="cyan"/>
-              </w:rPr>
-            </w:pPr>
-            <w:r>
-              <w:rPr>
-                <w:rFonts w:asciiTheme="minorHAnsi" w:hAnsiTheme="minorHAnsi" w:cstheme="minorHAnsi"/>
-                <w:sz w:val="22"/>
-                <w:szCs w:val="22"/>
-                <w:highlight w:val="cyan"/>
+              </w:rPr>
+            </w:pPr>
+            <w:r>
+              <w:rPr>
+                <w:rFonts w:asciiTheme="minorHAnsi" w:hAnsiTheme="minorHAnsi" w:cstheme="minorHAnsi"/>
+                <w:sz w:val="22"/>
+                <w:szCs w:val="22"/>
               </w:rPr>
               <w:t>__________________________________________________________________________</w:t>
             </w:r>
@@ -38175,15 +37890,13 @@
                 <w:rFonts w:asciiTheme="minorHAnsi" w:hAnsiTheme="minorHAnsi" w:cstheme="minorHAnsi"/>
                 <w:sz w:val="22"/>
                 <w:szCs w:val="22"/>
-                <w:highlight w:val="cyan"/>
-              </w:rPr>
-            </w:pPr>
-            <w:r>
-              <w:rPr>
-                <w:rFonts w:asciiTheme="minorHAnsi" w:hAnsiTheme="minorHAnsi" w:cstheme="minorHAnsi"/>
-                <w:sz w:val="22"/>
-                <w:szCs w:val="22"/>
-                <w:highlight w:val="cyan"/>
+              </w:rPr>
+            </w:pPr>
+            <w:r>
+              <w:rPr>
+                <w:rFonts w:asciiTheme="minorHAnsi" w:hAnsiTheme="minorHAnsi" w:cstheme="minorHAnsi"/>
+                <w:sz w:val="22"/>
+                <w:szCs w:val="22"/>
               </w:rPr>
               <w:t xml:space="preserve">__________________________________________________________________________ </w:t>
             </w:r>
@@ -38197,15 +37910,13 @@
                 <w:rFonts w:asciiTheme="minorHAnsi" w:hAnsiTheme="minorHAnsi" w:cstheme="minorHAnsi"/>
                 <w:sz w:val="22"/>
                 <w:szCs w:val="22"/>
-                <w:highlight w:val="cyan"/>
-              </w:rPr>
-            </w:pPr>
-            <w:r>
-              <w:rPr>
-                <w:rFonts w:asciiTheme="minorHAnsi" w:hAnsiTheme="minorHAnsi" w:cstheme="minorHAnsi"/>
-                <w:sz w:val="22"/>
-                <w:szCs w:val="22"/>
-                <w:highlight w:val="cyan"/>
+              </w:rPr>
+            </w:pPr>
+            <w:r>
+              <w:rPr>
+                <w:rFonts w:asciiTheme="minorHAnsi" w:hAnsiTheme="minorHAnsi" w:cstheme="minorHAnsi"/>
+                <w:sz w:val="22"/>
+                <w:szCs w:val="22"/>
               </w:rPr>
               <w:t xml:space="preserve">__________________________________________________________________________ </w:t>
             </w:r>
@@ -38235,13 +37946,11 @@
                     <w:jc w:val="center"/>
                     <w:rPr>
                       <w:rFonts w:cstheme="minorHAnsi"/>
-                      <w:highlight w:val="cyan"/>
                     </w:rPr>
                   </w:pPr>
                   <w:r>
                     <w:rPr>
                       <w:rFonts w:cstheme="minorHAnsi"/>
-                      <w:highlight w:val="cyan"/>
                     </w:rPr>
                     <w:t xml:space="preserve">Grupo </w:t>
                   </w:r>
@@ -38257,13 +37966,11 @@
                     <w:jc w:val="center"/>
                     <w:rPr>
                       <w:rFonts w:cstheme="minorHAnsi"/>
-                      <w:highlight w:val="cyan"/>
                     </w:rPr>
                   </w:pPr>
                   <w:r>
                     <w:rPr>
                       <w:rFonts w:cstheme="minorHAnsi"/>
-                      <w:highlight w:val="cyan"/>
                     </w:rPr>
                     <w:t>SI</w:t>
                   </w:r>
@@ -38279,13 +37986,11 @@
                     <w:jc w:val="center"/>
                     <w:rPr>
                       <w:rFonts w:cstheme="minorHAnsi"/>
-                      <w:highlight w:val="cyan"/>
                     </w:rPr>
                   </w:pPr>
                   <w:r>
                     <w:rPr>
                       <w:rFonts w:cstheme="minorHAnsi"/>
-                      <w:highlight w:val="cyan"/>
                     </w:rPr>
                     <w:t>NO</w:t>
                   </w:r>
@@ -38301,13 +38006,11 @@
                     <w:jc w:val="center"/>
                     <w:rPr>
                       <w:rFonts w:cstheme="minorHAnsi"/>
-                      <w:highlight w:val="cyan"/>
                     </w:rPr>
                   </w:pPr>
                   <w:r>
                     <w:rPr>
                       <w:rFonts w:cstheme="minorHAnsi"/>
-                      <w:highlight w:val="cyan"/>
                     </w:rPr>
                     <w:t>¿Cómo?</w:t>
                   </w:r>
@@ -38325,13 +38028,11 @@
                     <w:jc w:val="both"/>
                     <w:rPr>
                       <w:rFonts w:cstheme="minorHAnsi"/>
-                      <w:highlight w:val="cyan"/>
                     </w:rPr>
                   </w:pPr>
                   <w:r>
                     <w:rPr>
                       <w:rFonts w:cstheme="minorHAnsi"/>
-                      <w:highlight w:val="cyan"/>
                     </w:rPr>
                     <w:t>Niñas, niños y adolescentes</w:t>
                   </w:r>
@@ -38347,7 +38048,6 @@
                     <w:jc w:val="both"/>
                     <w:rPr>
                       <w:rFonts w:cstheme="minorHAnsi"/>
-                      <w:highlight w:val="cyan"/>
                     </w:rPr>
                   </w:pPr>
                 </w:p>
@@ -38362,7 +38062,6 @@
                     <w:jc w:val="both"/>
                     <w:rPr>
                       <w:rFonts w:cstheme="minorHAnsi"/>
-                      <w:highlight w:val="cyan"/>
                     </w:rPr>
                   </w:pPr>
                 </w:p>
@@ -38377,7 +38076,6 @@
                     <w:jc w:val="both"/>
                     <w:rPr>
                       <w:rFonts w:cstheme="minorHAnsi"/>
-                      <w:highlight w:val="cyan"/>
                     </w:rPr>
                   </w:pPr>
                 </w:p>
@@ -38394,13 +38092,11 @@
                     <w:jc w:val="both"/>
                     <w:rPr>
                       <w:rFonts w:cstheme="minorHAnsi"/>
-                      <w:highlight w:val="cyan"/>
                     </w:rPr>
                   </w:pPr>
                   <w:r>
                     <w:rPr>
                       <w:rFonts w:cstheme="minorHAnsi"/>
-                      <w:highlight w:val="cyan"/>
                     </w:rPr>
                     <w:t>Personas adultas mayores</w:t>
                   </w:r>
@@ -38416,7 +38112,6 @@
                     <w:jc w:val="both"/>
                     <w:rPr>
                       <w:rFonts w:cstheme="minorHAnsi"/>
-                      <w:highlight w:val="cyan"/>
                     </w:rPr>
                   </w:pPr>
                 </w:p>
@@ -38431,7 +38126,6 @@
                     <w:jc w:val="both"/>
                     <w:rPr>
                       <w:rFonts w:cstheme="minorHAnsi"/>
-                      <w:highlight w:val="cyan"/>
                     </w:rPr>
                   </w:pPr>
                 </w:p>
@@ -38446,7 +38140,6 @@
                     <w:jc w:val="both"/>
                     <w:rPr>
                       <w:rFonts w:cstheme="minorHAnsi"/>
-                      <w:highlight w:val="cyan"/>
                     </w:rPr>
                   </w:pPr>
                 </w:p>
@@ -38463,13 +38156,11 @@
                     <w:jc w:val="both"/>
                     <w:rPr>
                       <w:rFonts w:cstheme="minorHAnsi"/>
-                      <w:highlight w:val="cyan"/>
                     </w:rPr>
                   </w:pPr>
                   <w:r>
                     <w:rPr>
                       <w:rFonts w:cstheme="minorHAnsi"/>
-                      <w:highlight w:val="cyan"/>
                     </w:rPr>
                     <w:t xml:space="preserve">Personas con discapacidad </w:t>
                   </w:r>
@@ -38485,7 +38176,6 @@
                     <w:jc w:val="both"/>
                     <w:rPr>
                       <w:rFonts w:cstheme="minorHAnsi"/>
-                      <w:highlight w:val="cyan"/>
                     </w:rPr>
                   </w:pPr>
                 </w:p>
@@ -38500,7 +38190,6 @@
                     <w:jc w:val="both"/>
                     <w:rPr>
                       <w:rFonts w:cstheme="minorHAnsi"/>
-                      <w:highlight w:val="cyan"/>
                     </w:rPr>
                   </w:pPr>
                 </w:p>
@@ -38515,7 +38204,6 @@
                     <w:jc w:val="both"/>
                     <w:rPr>
                       <w:rFonts w:cstheme="minorHAnsi"/>
-                      <w:highlight w:val="cyan"/>
                     </w:rPr>
                   </w:pPr>
                 </w:p>
@@ -38532,13 +38220,11 @@
                     <w:jc w:val="both"/>
                     <w:rPr>
                       <w:rFonts w:cstheme="minorHAnsi"/>
-                      <w:highlight w:val="cyan"/>
                     </w:rPr>
                   </w:pPr>
                   <w:r>
                     <w:rPr>
                       <w:rFonts w:cstheme="minorHAnsi"/>
-                      <w:highlight w:val="cyan"/>
                     </w:rPr>
                     <w:t>Personas LGTBI</w:t>
                   </w:r>
@@ -38554,7 +38240,6 @@
                     <w:jc w:val="both"/>
                     <w:rPr>
                       <w:rFonts w:cstheme="minorHAnsi"/>
-                      <w:highlight w:val="cyan"/>
                     </w:rPr>
                   </w:pPr>
                 </w:p>
@@ -38569,7 +38254,6 @@
                     <w:jc w:val="both"/>
                     <w:rPr>
                       <w:rFonts w:cstheme="minorHAnsi"/>
-                      <w:highlight w:val="cyan"/>
                     </w:rPr>
                   </w:pPr>
                 </w:p>
@@ -38584,7 +38268,6 @@
                     <w:jc w:val="both"/>
                     <w:rPr>
                       <w:rFonts w:cstheme="minorHAnsi"/>
-                      <w:highlight w:val="cyan"/>
                     </w:rPr>
                   </w:pPr>
                 </w:p>
@@ -38601,13 +38284,11 @@
                     <w:jc w:val="both"/>
                     <w:rPr>
                       <w:rFonts w:cstheme="minorHAnsi"/>
-                      <w:highlight w:val="cyan"/>
                     </w:rPr>
                   </w:pPr>
                   <w:r>
                     <w:rPr>
                       <w:rFonts w:cstheme="minorHAnsi"/>
-                      <w:highlight w:val="cyan"/>
                     </w:rPr>
                     <w:t>Mujeres</w:t>
                   </w:r>
@@ -38623,7 +38304,6 @@
                     <w:jc w:val="both"/>
                     <w:rPr>
                       <w:rFonts w:cstheme="minorHAnsi"/>
-                      <w:highlight w:val="cyan"/>
                     </w:rPr>
                   </w:pPr>
                 </w:p>
@@ -38638,7 +38318,6 @@
                     <w:jc w:val="both"/>
                     <w:rPr>
                       <w:rFonts w:cstheme="minorHAnsi"/>
-                      <w:highlight w:val="cyan"/>
                     </w:rPr>
                   </w:pPr>
                 </w:p>
@@ -38653,7 +38332,6 @@
                     <w:jc w:val="both"/>
                     <w:rPr>
                       <w:rFonts w:cstheme="minorHAnsi"/>
-                      <w:highlight w:val="cyan"/>
                     </w:rPr>
                   </w:pPr>
                 </w:p>
@@ -38670,13 +38348,11 @@
                     <w:jc w:val="both"/>
                     <w:rPr>
                       <w:rFonts w:cstheme="minorHAnsi"/>
-                      <w:highlight w:val="cyan"/>
                     </w:rPr>
                   </w:pPr>
                   <w:r>
                     <w:rPr>
                       <w:rFonts w:cstheme="minorHAnsi"/>
-                      <w:highlight w:val="cyan"/>
                     </w:rPr>
                     <w:t>Jóvenes</w:t>
                   </w:r>
@@ -38692,7 +38368,6 @@
                     <w:jc w:val="both"/>
                     <w:rPr>
                       <w:rFonts w:cstheme="minorHAnsi"/>
-                      <w:highlight w:val="cyan"/>
                     </w:rPr>
                   </w:pPr>
                 </w:p>
@@ -38707,7 +38382,6 @@
                     <w:jc w:val="both"/>
                     <w:rPr>
                       <w:rFonts w:cstheme="minorHAnsi"/>
-                      <w:highlight w:val="cyan"/>
                     </w:rPr>
                   </w:pPr>
                 </w:p>
@@ -38722,7 +38396,6 @@
                     <w:jc w:val="both"/>
                     <w:rPr>
                       <w:rFonts w:cstheme="minorHAnsi"/>
-                      <w:highlight w:val="cyan"/>
                     </w:rPr>
                   </w:pPr>
                 </w:p>
@@ -38739,27 +38412,23 @@
                     <w:jc w:val="both"/>
                     <w:rPr>
                       <w:rFonts w:cstheme="minorHAnsi"/>
-                      <w:highlight w:val="cyan"/>
                     </w:rPr>
                   </w:pPr>
                   <w:r>
                     <w:rPr>
                       <w:rFonts w:cstheme="minorHAnsi"/>
-                      <w:highlight w:val="cyan"/>
                     </w:rPr>
                     <w:t>Poblaciones indígenas</w:t>
                   </w:r>
                   <w:r>
                     <w:rPr>
                       <w:rFonts w:cstheme="minorHAnsi"/>
-                      <w:highlight w:val="cyan"/>
                     </w:rPr>
                     <w:t xml:space="preserve"> </w:t>
                   </w:r>
                   <w:r>
                     <w:rPr>
                       <w:rFonts w:cstheme="minorHAnsi"/>
-                      <w:highlight w:val="cyan"/>
                     </w:rPr>
                     <w:t xml:space="preserve">en situación de riesgo </w:t>
                   </w:r>
@@ -38775,7 +38444,6 @@
                     <w:jc w:val="both"/>
                     <w:rPr>
                       <w:rFonts w:cstheme="minorHAnsi"/>
-                      <w:highlight w:val="cyan"/>
                     </w:rPr>
                   </w:pPr>
                 </w:p>
@@ -38790,7 +38458,6 @@
                     <w:jc w:val="both"/>
                     <w:rPr>
                       <w:rFonts w:cstheme="minorHAnsi"/>
-                      <w:highlight w:val="cyan"/>
                     </w:rPr>
                   </w:pPr>
                 </w:p>
@@ -38805,7 +38472,6 @@
                     <w:jc w:val="both"/>
                     <w:rPr>
                       <w:rFonts w:cstheme="minorHAnsi"/>
-                      <w:highlight w:val="cyan"/>
                     </w:rPr>
                   </w:pPr>
                 </w:p>
@@ -38822,13 +38488,11 @@
                     <w:jc w:val="both"/>
                     <w:rPr>
                       <w:rFonts w:cstheme="minorHAnsi"/>
-                      <w:highlight w:val="cyan"/>
                     </w:rPr>
                   </w:pPr>
                   <w:r>
                     <w:rPr>
                       <w:rFonts w:cstheme="minorHAnsi"/>
-                      <w:highlight w:val="cyan"/>
                     </w:rPr>
                     <w:lastRenderedPageBreak/>
                     <w:t xml:space="preserve">Otro grupo </w:t>
@@ -38845,7 +38509,6 @@
                     <w:jc w:val="both"/>
                     <w:rPr>
                       <w:rFonts w:cstheme="minorHAnsi"/>
-                      <w:highlight w:val="cyan"/>
                     </w:rPr>
                   </w:pPr>
                 </w:p>
@@ -38860,7 +38523,6 @@
                     <w:jc w:val="both"/>
                     <w:rPr>
                       <w:rFonts w:cstheme="minorHAnsi"/>
-                      <w:highlight w:val="cyan"/>
                     </w:rPr>
                   </w:pPr>
                 </w:p>
@@ -38875,7 +38537,6 @@
                     <w:jc w:val="both"/>
                     <w:rPr>
                       <w:rFonts w:cstheme="minorHAnsi"/>
-                      <w:highlight w:val="cyan"/>
                     </w:rPr>
                   </w:pPr>
                 </w:p>
@@ -38891,7 +38552,6 @@
                 <w:rFonts w:asciiTheme="minorHAnsi" w:hAnsiTheme="minorHAnsi" w:cstheme="minorHAnsi"/>
                 <w:sz w:val="22"/>
                 <w:szCs w:val="22"/>
-                <w:highlight w:val="cyan"/>
               </w:rPr>
             </w:pPr>
           </w:p>
@@ -38907,15 +38567,13 @@
                 <w:rFonts w:asciiTheme="minorHAnsi" w:hAnsiTheme="minorHAnsi" w:cstheme="minorHAnsi"/>
                 <w:sz w:val="22"/>
                 <w:szCs w:val="22"/>
-                <w:highlight w:val="cyan"/>
-              </w:rPr>
-            </w:pPr>
-            <w:r>
-              <w:rPr>
-                <w:rFonts w:asciiTheme="minorHAnsi" w:hAnsiTheme="minorHAnsi" w:cstheme="minorHAnsi"/>
-                <w:sz w:val="22"/>
-                <w:szCs w:val="22"/>
-                <w:highlight w:val="cyan"/>
+              </w:rPr>
+            </w:pPr>
+            <w:r>
+              <w:rPr>
+                <w:rFonts w:asciiTheme="minorHAnsi" w:hAnsiTheme="minorHAnsi" w:cstheme="minorHAnsi"/>
+                <w:sz w:val="22"/>
+                <w:szCs w:val="22"/>
               </w:rPr>
               <w:t>Señale</w:t>
             </w:r>
@@ -38924,7 +38582,6 @@
                 <w:rFonts w:asciiTheme="minorHAnsi" w:hAnsiTheme="minorHAnsi" w:cstheme="minorHAnsi"/>
                 <w:sz w:val="22"/>
                 <w:szCs w:val="22"/>
-                <w:highlight w:val="cyan"/>
               </w:rPr>
               <w:t xml:space="preserve"> el grupo </w:t>
             </w:r>
@@ -38933,7 +38590,6 @@
                 <w:rFonts w:asciiTheme="minorHAnsi" w:hAnsiTheme="minorHAnsi" w:cstheme="minorHAnsi"/>
                 <w:sz w:val="22"/>
                 <w:szCs w:val="22"/>
-                <w:highlight w:val="cyan"/>
               </w:rPr>
               <w:t xml:space="preserve">e indique cómo ha sido </w:t>
             </w:r>
@@ -38942,7 +38598,6 @@
                 <w:rFonts w:asciiTheme="minorHAnsi" w:hAnsiTheme="minorHAnsi" w:cstheme="minorHAnsi"/>
                 <w:sz w:val="22"/>
                 <w:szCs w:val="22"/>
-                <w:highlight w:val="cyan"/>
               </w:rPr>
               <w:t>favorecid</w:t>
             </w:r>
@@ -38951,7 +38606,6 @@
                 <w:rFonts w:asciiTheme="minorHAnsi" w:hAnsiTheme="minorHAnsi" w:cstheme="minorHAnsi"/>
                 <w:sz w:val="22"/>
                 <w:szCs w:val="22"/>
-                <w:highlight w:val="cyan"/>
               </w:rPr>
               <w:t>o</w:t>
             </w:r>
@@ -38960,7 +38614,6 @@
                 <w:rFonts w:asciiTheme="minorHAnsi" w:hAnsiTheme="minorHAnsi" w:cstheme="minorHAnsi"/>
                 <w:sz w:val="22"/>
                 <w:szCs w:val="22"/>
-                <w:highlight w:val="cyan"/>
               </w:rPr>
               <w:tab/>
             </w:r>
@@ -38977,7 +38630,6 @@
                 <w:rFonts w:asciiTheme="minorHAnsi" w:hAnsiTheme="minorHAnsi" w:cstheme="minorHAnsi"/>
                 <w:sz w:val="22"/>
                 <w:szCs w:val="22"/>
-                <w:highlight w:val="cyan"/>
               </w:rPr>
             </w:pPr>
           </w:p>
@@ -38993,7 +38645,6 @@
                 <w:rFonts w:asciiTheme="minorHAnsi" w:hAnsiTheme="minorHAnsi" w:cstheme="minorHAnsi"/>
                 <w:sz w:val="22"/>
                 <w:szCs w:val="22"/>
-                <w:highlight w:val="cyan"/>
               </w:rPr>
             </w:pPr>
           </w:p>
@@ -39004,7 +38655,6 @@
               <w:jc w:val="both"/>
               <w:rPr>
                 <w:rFonts w:cstheme="minorHAnsi"/>
-                <w:highlight w:val="cyan"/>
               </w:rPr>
             </w:pPr>
           </w:p>
@@ -39031,16 +38681,14 @@
                 <w:rFonts w:asciiTheme="minorHAnsi" w:hAnsiTheme="minorHAnsi" w:cstheme="minorHAnsi"/>
                 <w:sz w:val="22"/>
                 <w:szCs w:val="22"/>
-                <w:highlight w:val="cyan"/>
-              </w:rPr>
-            </w:pPr>
-            <w:r>
-              <w:rPr>
-                <w:rFonts w:asciiTheme="minorHAnsi" w:hAnsiTheme="minorHAnsi" w:cstheme="minorHAnsi"/>
-                <w:b/>
-                <w:sz w:val="22"/>
-                <w:szCs w:val="22"/>
-                <w:highlight w:val="cyan"/>
+              </w:rPr>
+            </w:pPr>
+            <w:r>
+              <w:rPr>
+                <w:rFonts w:asciiTheme="minorHAnsi" w:hAnsiTheme="minorHAnsi" w:cstheme="minorHAnsi"/>
+                <w:b/>
+                <w:sz w:val="22"/>
+                <w:szCs w:val="22"/>
               </w:rPr>
               <w:lastRenderedPageBreak/>
               <w:t>I</w:t>
@@ -39051,7 +38699,6 @@
                 <w:b/>
                 <w:sz w:val="22"/>
                 <w:szCs w:val="22"/>
-                <w:highlight w:val="cyan"/>
               </w:rPr>
               <w:t>nstrumentos de monitoreo y evaluación</w:t>
             </w:r>
@@ -39065,15 +38712,13 @@
                 <w:rFonts w:asciiTheme="minorHAnsi" w:hAnsiTheme="minorHAnsi" w:cstheme="minorHAnsi"/>
                 <w:sz w:val="22"/>
                 <w:szCs w:val="22"/>
-                <w:highlight w:val="cyan"/>
-              </w:rPr>
-            </w:pPr>
-            <w:r>
-              <w:rPr>
-                <w:rFonts w:asciiTheme="minorHAnsi" w:hAnsiTheme="minorHAnsi" w:cstheme="minorHAnsi"/>
-                <w:sz w:val="22"/>
-                <w:szCs w:val="22"/>
-                <w:highlight w:val="cyan"/>
+              </w:rPr>
+            </w:pPr>
+            <w:r>
+              <w:rPr>
+                <w:rFonts w:asciiTheme="minorHAnsi" w:hAnsiTheme="minorHAnsi" w:cstheme="minorHAnsi"/>
+                <w:sz w:val="22"/>
+                <w:szCs w:val="22"/>
               </w:rPr>
               <w:t xml:space="preserve">Responda: </w:t>
             </w:r>
@@ -39087,22 +38732,17 @@
                 <w:rFonts w:asciiTheme="minorHAnsi" w:hAnsiTheme="minorHAnsi" w:cstheme="minorHAnsi"/>
                 <w:sz w:val="22"/>
                 <w:szCs w:val="22"/>
-                <w:highlight w:val="cyan"/>
-              </w:rPr>
-            </w:pPr>
-            <w:r>
-              <w:rPr>
-                <w:rFonts w:asciiTheme="minorHAnsi" w:hAnsiTheme="minorHAnsi" w:cstheme="minorHAnsi"/>
-                <w:sz w:val="22"/>
-                <w:szCs w:val="22"/>
-                <w:highlight w:val="cyan"/>
+              </w:rPr>
+            </w:pPr>
+            <w:r>
+              <w:rPr>
+                <w:rFonts w:asciiTheme="minorHAnsi" w:hAnsiTheme="minorHAnsi" w:cstheme="minorHAnsi"/>
+                <w:sz w:val="22"/>
+                <w:szCs w:val="22"/>
               </w:rPr>
               <w:t>¿El mecanismo de participación cuenta con</w:t>
             </w:r>
             <w:r>
-              <w:rPr>
-                <w:highlight w:val="cyan"/>
-              </w:rPr>
               <w:t xml:space="preserve"> </w:t>
             </w:r>
             <w:r>
@@ -39110,7 +38750,6 @@
                 <w:rFonts w:asciiTheme="minorHAnsi" w:hAnsiTheme="minorHAnsi" w:cstheme="minorHAnsi"/>
                 <w:sz w:val="22"/>
                 <w:szCs w:val="22"/>
-                <w:highlight w:val="cyan"/>
               </w:rPr>
               <w:t>instrumentos de monitoreo o evaluación que permiten visibilizar la participación de los grupos minoritarios o vulnerables (línea de base, listas de participación, matriz de seguimiento, mapa de actores, cuotas de representación</w:t>
             </w:r>
@@ -39119,7 +38758,6 @@
                 <w:rFonts w:asciiTheme="minorHAnsi" w:hAnsiTheme="minorHAnsi" w:cstheme="minorHAnsi"/>
                 <w:sz w:val="22"/>
                 <w:szCs w:val="22"/>
-                <w:highlight w:val="cyan"/>
               </w:rPr>
               <w:t>, otros</w:t>
             </w:r>
@@ -39128,7 +38766,6 @@
                 <w:rFonts w:asciiTheme="minorHAnsi" w:hAnsiTheme="minorHAnsi" w:cstheme="minorHAnsi"/>
                 <w:sz w:val="22"/>
                 <w:szCs w:val="22"/>
-                <w:highlight w:val="cyan"/>
               </w:rPr>
               <w:t>)</w:t>
             </w:r>
@@ -39137,7 +38774,6 @@
                 <w:rFonts w:asciiTheme="minorHAnsi" w:hAnsiTheme="minorHAnsi" w:cstheme="minorHAnsi"/>
                 <w:sz w:val="22"/>
                 <w:szCs w:val="22"/>
-                <w:highlight w:val="cyan"/>
               </w:rPr>
               <w:t xml:space="preserve">? </w:t>
             </w:r>
@@ -39151,28 +38787,25 @@
                 <w:rFonts w:asciiTheme="minorHAnsi" w:hAnsiTheme="minorHAnsi" w:cstheme="minorHAnsi"/>
                 <w:sz w:val="22"/>
                 <w:szCs w:val="22"/>
-                <w:highlight w:val="cyan"/>
-              </w:rPr>
-            </w:pPr>
-          </w:p>
-          <w:p>
-            <w:pPr>
-              <w:pStyle w:val="Sinespaciado"/>
-              <w:ind w:left="1440"/>
-              <w:jc w:val="both"/>
-              <w:rPr>
-                <w:rFonts w:asciiTheme="minorHAnsi" w:hAnsiTheme="minorHAnsi" w:cstheme="minorHAnsi"/>
-                <w:sz w:val="22"/>
-                <w:szCs w:val="22"/>
-                <w:highlight w:val="cyan"/>
-              </w:rPr>
-            </w:pPr>
-            <w:r>
-              <w:rPr>
-                <w:rFonts w:asciiTheme="minorHAnsi" w:hAnsiTheme="minorHAnsi" w:cstheme="minorHAnsi"/>
-                <w:sz w:val="22"/>
-                <w:szCs w:val="22"/>
-                <w:highlight w:val="cyan"/>
+              </w:rPr>
+            </w:pPr>
+          </w:p>
+          <w:p>
+            <w:pPr>
+              <w:pStyle w:val="Sinespaciado"/>
+              <w:ind w:left="1440"/>
+              <w:jc w:val="both"/>
+              <w:rPr>
+                <w:rFonts w:asciiTheme="minorHAnsi" w:hAnsiTheme="minorHAnsi" w:cstheme="minorHAnsi"/>
+                <w:sz w:val="22"/>
+                <w:szCs w:val="22"/>
+              </w:rPr>
+            </w:pPr>
+            <w:r>
+              <w:rPr>
+                <w:rFonts w:asciiTheme="minorHAnsi" w:hAnsiTheme="minorHAnsi" w:cstheme="minorHAnsi"/>
+                <w:sz w:val="22"/>
+                <w:szCs w:val="22"/>
               </w:rPr>
               <w:t>SI _______   NO_______</w:t>
             </w:r>
@@ -39186,28 +38819,25 @@
                 <w:rFonts w:asciiTheme="minorHAnsi" w:hAnsiTheme="minorHAnsi" w:cstheme="minorHAnsi"/>
                 <w:sz w:val="22"/>
                 <w:szCs w:val="22"/>
-                <w:highlight w:val="cyan"/>
-              </w:rPr>
-            </w:pPr>
-          </w:p>
-          <w:p>
-            <w:pPr>
-              <w:pStyle w:val="Sinespaciado"/>
-              <w:ind w:left="1440"/>
-              <w:jc w:val="both"/>
-              <w:rPr>
-                <w:rFonts w:asciiTheme="minorHAnsi" w:hAnsiTheme="minorHAnsi" w:cstheme="minorHAnsi"/>
-                <w:sz w:val="22"/>
-                <w:szCs w:val="22"/>
-                <w:highlight w:val="cyan"/>
-              </w:rPr>
-            </w:pPr>
-            <w:r>
-              <w:rPr>
-                <w:rFonts w:asciiTheme="minorHAnsi" w:hAnsiTheme="minorHAnsi" w:cstheme="minorHAnsi"/>
-                <w:sz w:val="22"/>
-                <w:szCs w:val="22"/>
-                <w:highlight w:val="cyan"/>
+              </w:rPr>
+            </w:pPr>
+          </w:p>
+          <w:p>
+            <w:pPr>
+              <w:pStyle w:val="Sinespaciado"/>
+              <w:ind w:left="1440"/>
+              <w:jc w:val="both"/>
+              <w:rPr>
+                <w:rFonts w:asciiTheme="minorHAnsi" w:hAnsiTheme="minorHAnsi" w:cstheme="minorHAnsi"/>
+                <w:sz w:val="22"/>
+                <w:szCs w:val="22"/>
+              </w:rPr>
+            </w:pPr>
+            <w:r>
+              <w:rPr>
+                <w:rFonts w:asciiTheme="minorHAnsi" w:hAnsiTheme="minorHAnsi" w:cstheme="minorHAnsi"/>
+                <w:sz w:val="22"/>
+                <w:szCs w:val="22"/>
               </w:rPr>
               <w:t xml:space="preserve">Si su respuesta es SI, comente sobre </w:t>
             </w:r>
@@ -39216,7 +38846,6 @@
                 <w:rFonts w:asciiTheme="minorHAnsi" w:hAnsiTheme="minorHAnsi" w:cstheme="minorHAnsi"/>
                 <w:sz w:val="22"/>
                 <w:szCs w:val="22"/>
-                <w:highlight w:val="cyan"/>
               </w:rPr>
               <w:t>el/</w:t>
             </w:r>
@@ -39225,7 +38854,6 @@
                 <w:rFonts w:asciiTheme="minorHAnsi" w:hAnsiTheme="minorHAnsi" w:cstheme="minorHAnsi"/>
                 <w:sz w:val="22"/>
                 <w:szCs w:val="22"/>
-                <w:highlight w:val="cyan"/>
               </w:rPr>
               <w:t>los instrumento</w:t>
             </w:r>
@@ -39234,7 +38862,6 @@
                 <w:rFonts w:asciiTheme="minorHAnsi" w:hAnsiTheme="minorHAnsi" w:cstheme="minorHAnsi"/>
                 <w:sz w:val="22"/>
                 <w:szCs w:val="22"/>
-                <w:highlight w:val="cyan"/>
               </w:rPr>
               <w:t>/</w:t>
             </w:r>
@@ -39243,7 +38870,6 @@
                 <w:rFonts w:asciiTheme="minorHAnsi" w:hAnsiTheme="minorHAnsi" w:cstheme="minorHAnsi"/>
                 <w:sz w:val="22"/>
                 <w:szCs w:val="22"/>
-                <w:highlight w:val="cyan"/>
               </w:rPr>
               <w:t>s utilizado</w:t>
             </w:r>
@@ -39252,7 +38878,6 @@
                 <w:rFonts w:asciiTheme="minorHAnsi" w:hAnsiTheme="minorHAnsi" w:cstheme="minorHAnsi"/>
                 <w:sz w:val="22"/>
                 <w:szCs w:val="22"/>
-                <w:highlight w:val="cyan"/>
               </w:rPr>
               <w:t>/</w:t>
             </w:r>
@@ -39261,7 +38886,6 @@
                 <w:rFonts w:asciiTheme="minorHAnsi" w:hAnsiTheme="minorHAnsi" w:cstheme="minorHAnsi"/>
                 <w:sz w:val="22"/>
                 <w:szCs w:val="22"/>
-                <w:highlight w:val="cyan"/>
               </w:rPr>
               <w:t xml:space="preserve">s y su </w:t>
             </w:r>
@@ -39270,7 +38894,6 @@
                 <w:rFonts w:asciiTheme="minorHAnsi" w:hAnsiTheme="minorHAnsi" w:cstheme="minorHAnsi"/>
                 <w:sz w:val="22"/>
                 <w:szCs w:val="22"/>
-                <w:highlight w:val="cyan"/>
               </w:rPr>
               <w:t>aplicación</w:t>
             </w:r>
@@ -39279,7 +38902,6 @@
                 <w:rFonts w:asciiTheme="minorHAnsi" w:hAnsiTheme="minorHAnsi" w:cstheme="minorHAnsi"/>
                 <w:sz w:val="22"/>
                 <w:szCs w:val="22"/>
-                <w:highlight w:val="cyan"/>
               </w:rPr>
               <w:t xml:space="preserve"> (use hasta 100 palabras):</w:t>
             </w:r>
@@ -39293,15 +38915,13 @@
                 <w:rFonts w:asciiTheme="minorHAnsi" w:hAnsiTheme="minorHAnsi" w:cstheme="minorHAnsi"/>
                 <w:sz w:val="22"/>
                 <w:szCs w:val="22"/>
-                <w:highlight w:val="cyan"/>
-              </w:rPr>
-            </w:pPr>
-            <w:r>
-              <w:rPr>
-                <w:rFonts w:asciiTheme="minorHAnsi" w:hAnsiTheme="minorHAnsi" w:cstheme="minorHAnsi"/>
-                <w:sz w:val="22"/>
-                <w:szCs w:val="22"/>
-                <w:highlight w:val="cyan"/>
+              </w:rPr>
+            </w:pPr>
+            <w:r>
+              <w:rPr>
+                <w:rFonts w:asciiTheme="minorHAnsi" w:hAnsiTheme="minorHAnsi" w:cstheme="minorHAnsi"/>
+                <w:sz w:val="22"/>
+                <w:szCs w:val="22"/>
               </w:rPr>
               <w:t>__________________________________________________________________________</w:t>
             </w:r>
@@ -39315,15 +38935,13 @@
                 <w:rFonts w:asciiTheme="minorHAnsi" w:hAnsiTheme="minorHAnsi" w:cstheme="minorHAnsi"/>
                 <w:sz w:val="22"/>
                 <w:szCs w:val="22"/>
-                <w:highlight w:val="cyan"/>
-              </w:rPr>
-            </w:pPr>
-            <w:r>
-              <w:rPr>
-                <w:rFonts w:asciiTheme="minorHAnsi" w:hAnsiTheme="minorHAnsi" w:cstheme="minorHAnsi"/>
-                <w:sz w:val="22"/>
-                <w:szCs w:val="22"/>
-                <w:highlight w:val="cyan"/>
+              </w:rPr>
+            </w:pPr>
+            <w:r>
+              <w:rPr>
+                <w:rFonts w:asciiTheme="minorHAnsi" w:hAnsiTheme="minorHAnsi" w:cstheme="minorHAnsi"/>
+                <w:sz w:val="22"/>
+                <w:szCs w:val="22"/>
               </w:rPr>
               <w:t xml:space="preserve">__________________________________________________________________________ </w:t>
             </w:r>
@@ -39337,15 +38955,13 @@
                 <w:rFonts w:asciiTheme="minorHAnsi" w:hAnsiTheme="minorHAnsi" w:cstheme="minorHAnsi"/>
                 <w:sz w:val="22"/>
                 <w:szCs w:val="22"/>
-                <w:highlight w:val="cyan"/>
-              </w:rPr>
-            </w:pPr>
-            <w:r>
-              <w:rPr>
-                <w:rFonts w:asciiTheme="minorHAnsi" w:hAnsiTheme="minorHAnsi" w:cstheme="minorHAnsi"/>
-                <w:sz w:val="22"/>
-                <w:szCs w:val="22"/>
-                <w:highlight w:val="cyan"/>
+              </w:rPr>
+            </w:pPr>
+            <w:r>
+              <w:rPr>
+                <w:rFonts w:asciiTheme="minorHAnsi" w:hAnsiTheme="minorHAnsi" w:cstheme="minorHAnsi"/>
+                <w:sz w:val="22"/>
+                <w:szCs w:val="22"/>
               </w:rPr>
               <w:t xml:space="preserve">__________________________________________________________________________ </w:t>
             </w:r>
@@ -39358,7 +38974,6 @@
                 <w:rFonts w:asciiTheme="minorHAnsi" w:hAnsiTheme="minorHAnsi" w:cstheme="minorHAnsi"/>
                 <w:sz w:val="22"/>
                 <w:szCs w:val="22"/>
-                <w:highlight w:val="cyan"/>
               </w:rPr>
             </w:pPr>
           </w:p>
@@ -39386,16 +39001,14 @@
                 <w:rFonts w:asciiTheme="minorHAnsi" w:hAnsiTheme="minorHAnsi" w:cstheme="minorHAnsi"/>
                 <w:sz w:val="22"/>
                 <w:szCs w:val="22"/>
-                <w:highlight w:val="cyan"/>
-              </w:rPr>
-            </w:pPr>
-            <w:r>
-              <w:rPr>
-                <w:rFonts w:asciiTheme="minorHAnsi" w:hAnsiTheme="minorHAnsi" w:cstheme="minorHAnsi"/>
-                <w:b/>
-                <w:sz w:val="22"/>
-                <w:szCs w:val="22"/>
-                <w:highlight w:val="cyan"/>
+              </w:rPr>
+            </w:pPr>
+            <w:r>
+              <w:rPr>
+                <w:rFonts w:asciiTheme="minorHAnsi" w:hAnsiTheme="minorHAnsi" w:cstheme="minorHAnsi"/>
+                <w:b/>
+                <w:sz w:val="22"/>
+                <w:szCs w:val="22"/>
               </w:rPr>
               <w:t>Uso de herramientas y otros medios, que ayudan a reducir las brechas de</w:t>
             </w:r>
@@ -39405,7 +39018,6 @@
                 <w:b/>
                 <w:sz w:val="22"/>
                 <w:szCs w:val="22"/>
-                <w:highlight w:val="cyan"/>
               </w:rPr>
               <w:t xml:space="preserve"> desigualdad</w:t>
             </w:r>
@@ -39415,7 +39027,6 @@
                 <w:b/>
                 <w:sz w:val="22"/>
                 <w:szCs w:val="22"/>
-                <w:highlight w:val="cyan"/>
               </w:rPr>
               <w:t xml:space="preserve">: </w:t>
             </w:r>
@@ -39424,7 +39035,6 @@
                 <w:rFonts w:asciiTheme="minorHAnsi" w:hAnsiTheme="minorHAnsi" w:cstheme="minorHAnsi"/>
                 <w:sz w:val="22"/>
                 <w:szCs w:val="22"/>
-                <w:highlight w:val="cyan"/>
               </w:rPr>
               <w:t xml:space="preserve">se busca conocer </w:t>
             </w:r>
@@ -39433,7 +39043,6 @@
                 <w:rFonts w:asciiTheme="minorHAnsi" w:hAnsiTheme="minorHAnsi" w:cstheme="minorHAnsi"/>
                 <w:sz w:val="22"/>
                 <w:szCs w:val="22"/>
-                <w:highlight w:val="cyan"/>
               </w:rPr>
               <w:t>las acciones destinadas a eliminar todas las formas de discriminación y adoptar medidas para fortalecer las capacidades para el diseño y uso de instrumentos de planificación, prevención, corrección, información, participación y fiscalización para ejercer una eficaz ciudadanía ambiental.</w:t>
             </w:r>
@@ -39463,16 +39072,14 @@
                 <w:rFonts w:asciiTheme="minorHAnsi" w:hAnsiTheme="minorHAnsi" w:cstheme="minorHAnsi"/>
                 <w:sz w:val="22"/>
                 <w:szCs w:val="22"/>
-                <w:highlight w:val="cyan"/>
-              </w:rPr>
-            </w:pPr>
-            <w:r>
-              <w:rPr>
-                <w:rStyle w:val="y0nh2b"/>
-                <w:rFonts w:asciiTheme="minorHAnsi" w:hAnsiTheme="minorHAnsi" w:cstheme="minorHAnsi"/>
-                <w:sz w:val="22"/>
-                <w:szCs w:val="22"/>
-                <w:highlight w:val="cyan"/>
+              </w:rPr>
+            </w:pPr>
+            <w:r>
+              <w:rPr>
+                <w:rStyle w:val="y0nh2b"/>
+                <w:rFonts w:asciiTheme="minorHAnsi" w:hAnsiTheme="minorHAnsi" w:cstheme="minorHAnsi"/>
+                <w:sz w:val="22"/>
+                <w:szCs w:val="22"/>
               </w:rPr>
               <w:t>Describa las principales actividades realizadas para promover la igualdad y combatir la discriminación contra las minorías religiosas, étnicas, las personas de ascendencia africana, los pueblos indígenas, las personas con discapacidad, los migrantes, las personas mayores, los niños, las mujeres o las personas LGBTI, entre otras.</w:t>
             </w:r>
@@ -39482,7 +39089,6 @@
                 <w:rFonts w:asciiTheme="minorHAnsi" w:hAnsiTheme="minorHAnsi" w:cstheme="minorHAnsi"/>
                 <w:sz w:val="22"/>
                 <w:szCs w:val="22"/>
-                <w:highlight w:val="cyan"/>
               </w:rPr>
               <w:t xml:space="preserve"> (use hasta 100 palabras):</w:t>
             </w:r>
@@ -39497,16 +39103,14 @@
                 <w:rFonts w:asciiTheme="minorHAnsi" w:hAnsiTheme="minorHAnsi" w:cstheme="minorHAnsi"/>
                 <w:sz w:val="22"/>
                 <w:szCs w:val="22"/>
-                <w:highlight w:val="cyan"/>
-              </w:rPr>
-            </w:pPr>
-            <w:r>
-              <w:rPr>
-                <w:rStyle w:val="y0nh2b"/>
-                <w:rFonts w:asciiTheme="minorHAnsi" w:hAnsiTheme="minorHAnsi" w:cstheme="minorHAnsi"/>
-                <w:sz w:val="22"/>
-                <w:szCs w:val="22"/>
-                <w:highlight w:val="cyan"/>
+              </w:rPr>
+            </w:pPr>
+            <w:r>
+              <w:rPr>
+                <w:rStyle w:val="y0nh2b"/>
+                <w:rFonts w:asciiTheme="minorHAnsi" w:hAnsiTheme="minorHAnsi" w:cstheme="minorHAnsi"/>
+                <w:sz w:val="22"/>
+                <w:szCs w:val="22"/>
               </w:rPr>
               <w:t xml:space="preserve">___________________________________________________________________ </w:t>
             </w:r>
@@ -39521,16 +39125,14 @@
                 <w:rFonts w:asciiTheme="minorHAnsi" w:hAnsiTheme="minorHAnsi" w:cstheme="minorHAnsi"/>
                 <w:sz w:val="22"/>
                 <w:szCs w:val="22"/>
-                <w:highlight w:val="cyan"/>
-              </w:rPr>
-            </w:pPr>
-            <w:r>
-              <w:rPr>
-                <w:rStyle w:val="y0nh2b"/>
-                <w:rFonts w:asciiTheme="minorHAnsi" w:hAnsiTheme="minorHAnsi" w:cstheme="minorHAnsi"/>
-                <w:sz w:val="22"/>
-                <w:szCs w:val="22"/>
-                <w:highlight w:val="cyan"/>
+              </w:rPr>
+            </w:pPr>
+            <w:r>
+              <w:rPr>
+                <w:rStyle w:val="y0nh2b"/>
+                <w:rFonts w:asciiTheme="minorHAnsi" w:hAnsiTheme="minorHAnsi" w:cstheme="minorHAnsi"/>
+                <w:sz w:val="22"/>
+                <w:szCs w:val="22"/>
               </w:rPr>
               <w:t>___________________________________________________________________</w:t>
             </w:r>
@@ -39545,21 +39147,19 @@
                 <w:rFonts w:asciiTheme="minorHAnsi" w:hAnsiTheme="minorHAnsi" w:cstheme="minorHAnsi"/>
                 <w:sz w:val="22"/>
                 <w:szCs w:val="22"/>
-                <w:highlight w:val="cyan"/>
-              </w:rPr>
-            </w:pPr>
-          </w:p>
-          <w:p>
-            <w:pPr>
-              <w:pStyle w:val="Sinespaciado"/>
-              <w:ind w:left="1440"/>
-              <w:jc w:val="both"/>
-              <w:rPr>
-                <w:rStyle w:val="y0nh2b"/>
-                <w:rFonts w:asciiTheme="minorHAnsi" w:hAnsiTheme="minorHAnsi" w:cstheme="minorHAnsi"/>
-                <w:sz w:val="22"/>
-                <w:szCs w:val="22"/>
-                <w:highlight w:val="cyan"/>
+              </w:rPr>
+            </w:pPr>
+          </w:p>
+          <w:p>
+            <w:pPr>
+              <w:pStyle w:val="Sinespaciado"/>
+              <w:ind w:left="1440"/>
+              <w:jc w:val="both"/>
+              <w:rPr>
+                <w:rStyle w:val="y0nh2b"/>
+                <w:rFonts w:asciiTheme="minorHAnsi" w:hAnsiTheme="minorHAnsi" w:cstheme="minorHAnsi"/>
+                <w:sz w:val="22"/>
+                <w:szCs w:val="22"/>
               </w:rPr>
             </w:pPr>
           </w:p>
@@ -39573,7 +39173,6 @@
                 <w:rFonts w:asciiTheme="minorHAnsi" w:hAnsiTheme="minorHAnsi" w:cstheme="minorHAnsi"/>
                 <w:sz w:val="22"/>
                 <w:szCs w:val="22"/>
-                <w:highlight w:val="cyan"/>
               </w:rPr>
             </w:pPr>
           </w:p>
@@ -39602,16 +39201,14 @@
                 <w:rFonts w:asciiTheme="minorHAnsi" w:hAnsiTheme="minorHAnsi" w:cstheme="minorHAnsi"/>
                 <w:sz w:val="22"/>
                 <w:szCs w:val="22"/>
-                <w:highlight w:val="cyan"/>
-              </w:rPr>
-            </w:pPr>
-            <w:r>
-              <w:rPr>
-                <w:rStyle w:val="y0nh2b"/>
-                <w:rFonts w:asciiTheme="minorHAnsi" w:hAnsiTheme="minorHAnsi" w:cstheme="minorHAnsi"/>
-                <w:sz w:val="22"/>
-                <w:szCs w:val="22"/>
-                <w:highlight w:val="cyan"/>
+              </w:rPr>
+            </w:pPr>
+            <w:r>
+              <w:rPr>
+                <w:rStyle w:val="y0nh2b"/>
+                <w:rFonts w:asciiTheme="minorHAnsi" w:hAnsiTheme="minorHAnsi" w:cstheme="minorHAnsi"/>
+                <w:sz w:val="22"/>
+                <w:szCs w:val="22"/>
                 <w:lang w:val="es-PE"/>
               </w:rPr>
               <w:t>Comente sobre los eventos de capacitación realizados, orientados a promover buenas prácticas para combatir la discriminación en todas sus formas, abordando las causas fundamentales de la desigualdad.</w:t>
@@ -39622,7 +39219,6 @@
                 <w:rFonts w:asciiTheme="minorHAnsi" w:hAnsiTheme="minorHAnsi" w:cstheme="minorHAnsi"/>
                 <w:sz w:val="22"/>
                 <w:szCs w:val="22"/>
-                <w:highlight w:val="cyan"/>
               </w:rPr>
               <w:t xml:space="preserve"> (use hasta 100 palabras):</w:t>
             </w:r>
@@ -39637,16 +39233,14 @@
                 <w:rFonts w:asciiTheme="minorHAnsi" w:hAnsiTheme="minorHAnsi" w:cstheme="minorHAnsi"/>
                 <w:sz w:val="22"/>
                 <w:szCs w:val="22"/>
-                <w:highlight w:val="cyan"/>
-              </w:rPr>
-            </w:pPr>
-            <w:r>
-              <w:rPr>
-                <w:rStyle w:val="y0nh2b"/>
-                <w:rFonts w:asciiTheme="minorHAnsi" w:hAnsiTheme="minorHAnsi" w:cstheme="minorHAnsi"/>
-                <w:sz w:val="22"/>
-                <w:szCs w:val="22"/>
-                <w:highlight w:val="cyan"/>
+              </w:rPr>
+            </w:pPr>
+            <w:r>
+              <w:rPr>
+                <w:rStyle w:val="y0nh2b"/>
+                <w:rFonts w:asciiTheme="minorHAnsi" w:hAnsiTheme="minorHAnsi" w:cstheme="minorHAnsi"/>
+                <w:sz w:val="22"/>
+                <w:szCs w:val="22"/>
               </w:rPr>
               <w:t xml:space="preserve">___________________________________________________________________ </w:t>
             </w:r>
@@ -39661,16 +39255,14 @@
                 <w:rFonts w:asciiTheme="minorHAnsi" w:hAnsiTheme="minorHAnsi" w:cstheme="minorHAnsi"/>
                 <w:sz w:val="22"/>
                 <w:szCs w:val="22"/>
-                <w:highlight w:val="cyan"/>
-              </w:rPr>
-            </w:pPr>
-            <w:r>
-              <w:rPr>
-                <w:rStyle w:val="y0nh2b"/>
-                <w:rFonts w:asciiTheme="minorHAnsi" w:hAnsiTheme="minorHAnsi" w:cstheme="minorHAnsi"/>
-                <w:sz w:val="22"/>
-                <w:szCs w:val="22"/>
-                <w:highlight w:val="cyan"/>
+              </w:rPr>
+            </w:pPr>
+            <w:r>
+              <w:rPr>
+                <w:rStyle w:val="y0nh2b"/>
+                <w:rFonts w:asciiTheme="minorHAnsi" w:hAnsiTheme="minorHAnsi" w:cstheme="minorHAnsi"/>
+                <w:sz w:val="22"/>
+                <w:szCs w:val="22"/>
               </w:rPr>
               <w:t>___________________________________________________________________</w:t>
             </w:r>
@@ -39685,7 +39277,6 @@
                 <w:rFonts w:asciiTheme="minorHAnsi" w:hAnsiTheme="minorHAnsi" w:cstheme="minorHAnsi"/>
                 <w:sz w:val="22"/>
                 <w:szCs w:val="22"/>
-                <w:highlight w:val="cyan"/>
               </w:rPr>
             </w:pPr>
           </w:p>
@@ -39713,16 +39304,14 @@
                 <w:rFonts w:asciiTheme="minorHAnsi" w:hAnsiTheme="minorHAnsi" w:cstheme="minorHAnsi"/>
                 <w:sz w:val="22"/>
                 <w:szCs w:val="22"/>
-                <w:highlight w:val="cyan"/>
-              </w:rPr>
-            </w:pPr>
-            <w:r>
-              <w:rPr>
-                <w:rFonts w:asciiTheme="minorHAnsi" w:hAnsiTheme="minorHAnsi" w:cstheme="minorHAnsi"/>
-                <w:b/>
-                <w:sz w:val="22"/>
-                <w:szCs w:val="22"/>
-                <w:highlight w:val="cyan"/>
+              </w:rPr>
+            </w:pPr>
+            <w:r>
+              <w:rPr>
+                <w:rFonts w:asciiTheme="minorHAnsi" w:hAnsiTheme="minorHAnsi" w:cstheme="minorHAnsi"/>
+                <w:b/>
+                <w:sz w:val="22"/>
+                <w:szCs w:val="22"/>
               </w:rPr>
               <w:t>Aporte al ejercicio de los derechos de acceso:</w:t>
             </w:r>
@@ -39731,7 +39320,6 @@
                 <w:rFonts w:asciiTheme="minorHAnsi" w:hAnsiTheme="minorHAnsi" w:cstheme="minorHAnsi"/>
                 <w:sz w:val="22"/>
                 <w:szCs w:val="22"/>
-                <w:highlight w:val="cyan"/>
               </w:rPr>
               <w:t xml:space="preserve"> se busca conocer sobre el abordaje de los derechos de acceso a la información pública ambiental, participación en la toma de decisiones sobre asuntos públicos ambientales, y acceso a la justicia en asuntos ambientales, consagrados en los Artículos II, III y IV de la Ley </w:t>
             </w:r>
@@ -39741,7 +39329,6 @@
                 <w:rFonts w:asciiTheme="minorHAnsi" w:hAnsiTheme="minorHAnsi" w:cstheme="minorHAnsi"/>
                 <w:sz w:val="22"/>
                 <w:szCs w:val="22"/>
-                <w:highlight w:val="cyan"/>
               </w:rPr>
               <w:t>Nº</w:t>
             </w:r>
@@ -39751,7 +39338,6 @@
                 <w:rFonts w:asciiTheme="minorHAnsi" w:hAnsiTheme="minorHAnsi" w:cstheme="minorHAnsi"/>
                 <w:sz w:val="22"/>
                 <w:szCs w:val="22"/>
-                <w:highlight w:val="cyan"/>
               </w:rPr>
               <w:t xml:space="preserve"> 28611, Ley General del Ambiente.</w:t>
             </w:r>
@@ -39781,17 +39367,15 @@
                 <w:rFonts w:asciiTheme="minorHAnsi" w:hAnsiTheme="minorHAnsi" w:cstheme="minorHAnsi"/>
                 <w:sz w:val="22"/>
                 <w:szCs w:val="22"/>
-                <w:highlight w:val="cyan"/>
-              </w:rPr>
-            </w:pPr>
-            <w:r>
-              <w:rPr>
-                <w:rStyle w:val="y0nh2b"/>
-                <w:rFonts w:asciiTheme="minorHAnsi" w:hAnsiTheme="minorHAnsi" w:cstheme="minorHAnsi"/>
-                <w:b/>
-                <w:sz w:val="22"/>
-                <w:szCs w:val="22"/>
-                <w:highlight w:val="cyan"/>
+              </w:rPr>
+            </w:pPr>
+            <w:r>
+              <w:rPr>
+                <w:rStyle w:val="y0nh2b"/>
+                <w:rFonts w:asciiTheme="minorHAnsi" w:hAnsiTheme="minorHAnsi" w:cstheme="minorHAnsi"/>
+                <w:b/>
+                <w:sz w:val="22"/>
+                <w:szCs w:val="22"/>
               </w:rPr>
               <w:t>Información ambiental. -</w:t>
             </w:r>
@@ -39801,7 +39385,6 @@
                 <w:rFonts w:asciiTheme="minorHAnsi" w:hAnsiTheme="minorHAnsi" w:cstheme="minorHAnsi"/>
                 <w:sz w:val="22"/>
                 <w:szCs w:val="22"/>
-                <w:highlight w:val="cyan"/>
               </w:rPr>
               <w:t xml:space="preserve"> Indique cuáles son las principales fuentes oficiales de información ambiental que utiliza, y coméntenos cómo promueve el uso de esta información entre los participantes para que adopten decisiones (use hasta 100 palabras): ___________</w:t>
             </w:r>
@@ -39816,16 +39399,14 @@
                 <w:rFonts w:asciiTheme="minorHAnsi" w:hAnsiTheme="minorHAnsi" w:cstheme="minorHAnsi"/>
                 <w:sz w:val="22"/>
                 <w:szCs w:val="22"/>
-                <w:highlight w:val="cyan"/>
-              </w:rPr>
-            </w:pPr>
-            <w:r>
-              <w:rPr>
-                <w:rStyle w:val="y0nh2b"/>
-                <w:rFonts w:asciiTheme="minorHAnsi" w:hAnsiTheme="minorHAnsi" w:cstheme="minorHAnsi"/>
-                <w:sz w:val="22"/>
-                <w:szCs w:val="22"/>
-                <w:highlight w:val="cyan"/>
+              </w:rPr>
+            </w:pPr>
+            <w:r>
+              <w:rPr>
+                <w:rStyle w:val="y0nh2b"/>
+                <w:rFonts w:asciiTheme="minorHAnsi" w:hAnsiTheme="minorHAnsi" w:cstheme="minorHAnsi"/>
+                <w:sz w:val="22"/>
+                <w:szCs w:val="22"/>
               </w:rPr>
               <w:t xml:space="preserve">___________________________________________________________________ </w:t>
             </w:r>
@@ -39840,16 +39421,14 @@
                 <w:rFonts w:asciiTheme="minorHAnsi" w:hAnsiTheme="minorHAnsi" w:cstheme="minorHAnsi"/>
                 <w:sz w:val="22"/>
                 <w:szCs w:val="22"/>
-                <w:highlight w:val="cyan"/>
-              </w:rPr>
-            </w:pPr>
-            <w:r>
-              <w:rPr>
-                <w:rStyle w:val="y0nh2b"/>
-                <w:rFonts w:asciiTheme="minorHAnsi" w:hAnsiTheme="minorHAnsi" w:cstheme="minorHAnsi"/>
-                <w:sz w:val="22"/>
-                <w:szCs w:val="22"/>
-                <w:highlight w:val="cyan"/>
+              </w:rPr>
+            </w:pPr>
+            <w:r>
+              <w:rPr>
+                <w:rStyle w:val="y0nh2b"/>
+                <w:rFonts w:asciiTheme="minorHAnsi" w:hAnsiTheme="minorHAnsi" w:cstheme="minorHAnsi"/>
+                <w:sz w:val="22"/>
+                <w:szCs w:val="22"/>
               </w:rPr>
               <w:t>___________________________________________________________________</w:t>
             </w:r>
@@ -39864,7 +39443,6 @@
                 <w:rFonts w:asciiTheme="minorHAnsi" w:hAnsiTheme="minorHAnsi" w:cstheme="minorHAnsi"/>
                 <w:sz w:val="22"/>
                 <w:szCs w:val="22"/>
-                <w:highlight w:val="cyan"/>
               </w:rPr>
             </w:pPr>
           </w:p>
@@ -39893,17 +39471,15 @@
                 <w:rFonts w:asciiTheme="minorHAnsi" w:hAnsiTheme="minorHAnsi" w:cstheme="minorHAnsi"/>
                 <w:sz w:val="22"/>
                 <w:szCs w:val="22"/>
-                <w:highlight w:val="cyan"/>
-              </w:rPr>
-            </w:pPr>
-            <w:r>
-              <w:rPr>
-                <w:rStyle w:val="y0nh2b"/>
-                <w:rFonts w:asciiTheme="minorHAnsi" w:hAnsiTheme="minorHAnsi" w:cstheme="minorHAnsi"/>
-                <w:b/>
-                <w:sz w:val="22"/>
-                <w:szCs w:val="22"/>
-                <w:highlight w:val="cyan"/>
+              </w:rPr>
+            </w:pPr>
+            <w:r>
+              <w:rPr>
+                <w:rStyle w:val="y0nh2b"/>
+                <w:rFonts w:asciiTheme="minorHAnsi" w:hAnsiTheme="minorHAnsi" w:cstheme="minorHAnsi"/>
+                <w:b/>
+                <w:sz w:val="22"/>
+                <w:szCs w:val="22"/>
                 <w:lang w:val="es-PE"/>
               </w:rPr>
               <w:lastRenderedPageBreak/>
@@ -39915,7 +39491,6 @@
                 <w:rFonts w:asciiTheme="minorHAnsi" w:hAnsiTheme="minorHAnsi" w:cstheme="minorHAnsi"/>
                 <w:sz w:val="22"/>
                 <w:szCs w:val="22"/>
-                <w:highlight w:val="cyan"/>
               </w:rPr>
               <w:t>. - Indique si se ha impulsado desde la Experiencia, que los participantes presenten propuestas en instancias de participación ciudadana en la gestión ambiental frente a decisiones de políticas, estrategias, planes y proyectos ambientales. (use hasta 100 palabras):</w:t>
             </w:r>
@@ -39930,16 +39505,14 @@
                 <w:rFonts w:asciiTheme="minorHAnsi" w:hAnsiTheme="minorHAnsi" w:cstheme="minorHAnsi"/>
                 <w:sz w:val="22"/>
                 <w:szCs w:val="22"/>
-                <w:highlight w:val="cyan"/>
-              </w:rPr>
-            </w:pPr>
-            <w:r>
-              <w:rPr>
-                <w:rStyle w:val="y0nh2b"/>
-                <w:rFonts w:asciiTheme="minorHAnsi" w:hAnsiTheme="minorHAnsi" w:cstheme="minorHAnsi"/>
-                <w:sz w:val="22"/>
-                <w:szCs w:val="22"/>
-                <w:highlight w:val="cyan"/>
+              </w:rPr>
+            </w:pPr>
+            <w:r>
+              <w:rPr>
+                <w:rStyle w:val="y0nh2b"/>
+                <w:rFonts w:asciiTheme="minorHAnsi" w:hAnsiTheme="minorHAnsi" w:cstheme="minorHAnsi"/>
+                <w:sz w:val="22"/>
+                <w:szCs w:val="22"/>
               </w:rPr>
               <w:t xml:space="preserve">___________________________________________________________________ </w:t>
             </w:r>
@@ -39954,16 +39527,14 @@
                 <w:rFonts w:asciiTheme="minorHAnsi" w:hAnsiTheme="minorHAnsi" w:cstheme="minorHAnsi"/>
                 <w:sz w:val="22"/>
                 <w:szCs w:val="22"/>
-                <w:highlight w:val="cyan"/>
-              </w:rPr>
-            </w:pPr>
-            <w:r>
-              <w:rPr>
-                <w:rStyle w:val="y0nh2b"/>
-                <w:rFonts w:asciiTheme="minorHAnsi" w:hAnsiTheme="minorHAnsi" w:cstheme="minorHAnsi"/>
-                <w:sz w:val="22"/>
-                <w:szCs w:val="22"/>
-                <w:highlight w:val="cyan"/>
+              </w:rPr>
+            </w:pPr>
+            <w:r>
+              <w:rPr>
+                <w:rStyle w:val="y0nh2b"/>
+                <w:rFonts w:asciiTheme="minorHAnsi" w:hAnsiTheme="minorHAnsi" w:cstheme="minorHAnsi"/>
+                <w:sz w:val="22"/>
+                <w:szCs w:val="22"/>
               </w:rPr>
               <w:t>___________________________________________________________________</w:t>
             </w:r>
@@ -39978,7 +39549,6 @@
                 <w:rFonts w:asciiTheme="minorHAnsi" w:hAnsiTheme="minorHAnsi" w:cstheme="minorHAnsi"/>
                 <w:sz w:val="22"/>
                 <w:szCs w:val="22"/>
-                <w:highlight w:val="cyan"/>
               </w:rPr>
             </w:pPr>
           </w:p>
@@ -40007,17 +39577,15 @@
                 <w:rFonts w:asciiTheme="minorHAnsi" w:hAnsiTheme="minorHAnsi" w:cstheme="minorHAnsi"/>
                 <w:sz w:val="22"/>
                 <w:szCs w:val="22"/>
-                <w:highlight w:val="cyan"/>
-              </w:rPr>
-            </w:pPr>
-            <w:r>
-              <w:rPr>
-                <w:rStyle w:val="y0nh2b"/>
-                <w:rFonts w:asciiTheme="minorHAnsi" w:hAnsiTheme="minorHAnsi" w:cstheme="minorHAnsi"/>
-                <w:b/>
-                <w:sz w:val="22"/>
-                <w:szCs w:val="22"/>
-                <w:highlight w:val="cyan"/>
+              </w:rPr>
+            </w:pPr>
+            <w:r>
+              <w:rPr>
+                <w:rStyle w:val="y0nh2b"/>
+                <w:rFonts w:asciiTheme="minorHAnsi" w:hAnsiTheme="minorHAnsi" w:cstheme="minorHAnsi"/>
+                <w:b/>
+                <w:sz w:val="22"/>
+                <w:szCs w:val="22"/>
                 <w:lang w:val="es-PE"/>
               </w:rPr>
               <w:t>Justicia ambiental. -</w:t>
@@ -40028,7 +39596,6 @@
                 <w:rFonts w:asciiTheme="minorHAnsi" w:hAnsiTheme="minorHAnsi" w:cstheme="minorHAnsi"/>
                 <w:sz w:val="22"/>
                 <w:szCs w:val="22"/>
-                <w:highlight w:val="cyan"/>
                 <w:lang w:val="es-PE"/>
               </w:rPr>
               <w:t xml:space="preserve"> ¿</w:t>
@@ -40039,7 +39606,6 @@
                 <w:rFonts w:asciiTheme="minorHAnsi" w:hAnsiTheme="minorHAnsi" w:cstheme="minorHAnsi"/>
                 <w:sz w:val="22"/>
                 <w:szCs w:val="22"/>
-                <w:highlight w:val="cyan"/>
               </w:rPr>
               <w:t>La experiencia ha impulsado que los participantes presenten denuncias para proteger derechos ambientales o corregir daños ambientales haciendo uso de los mecanismos públicos establecidos para las denuncias ambientales?</w:t>
             </w:r>
@@ -40054,16 +39620,14 @@
                 <w:rFonts w:asciiTheme="minorHAnsi" w:hAnsiTheme="minorHAnsi" w:cstheme="minorHAnsi"/>
                 <w:sz w:val="22"/>
                 <w:szCs w:val="22"/>
-                <w:highlight w:val="cyan"/>
-              </w:rPr>
-            </w:pPr>
-            <w:r>
-              <w:rPr>
-                <w:rStyle w:val="y0nh2b"/>
-                <w:rFonts w:asciiTheme="minorHAnsi" w:hAnsiTheme="minorHAnsi" w:cstheme="minorHAnsi"/>
-                <w:sz w:val="22"/>
-                <w:szCs w:val="22"/>
-                <w:highlight w:val="cyan"/>
+              </w:rPr>
+            </w:pPr>
+            <w:r>
+              <w:rPr>
+                <w:rStyle w:val="y0nh2b"/>
+                <w:rFonts w:asciiTheme="minorHAnsi" w:hAnsiTheme="minorHAnsi" w:cstheme="minorHAnsi"/>
+                <w:sz w:val="22"/>
+                <w:szCs w:val="22"/>
               </w:rPr>
               <w:t xml:space="preserve"> </w:t>
             </w:r>
@@ -40078,16 +39642,14 @@
                 <w:rFonts w:asciiTheme="minorHAnsi" w:hAnsiTheme="minorHAnsi" w:cstheme="minorHAnsi"/>
                 <w:sz w:val="22"/>
                 <w:szCs w:val="22"/>
-                <w:highlight w:val="cyan"/>
-              </w:rPr>
-            </w:pPr>
-            <w:r>
-              <w:rPr>
-                <w:rStyle w:val="y0nh2b"/>
-                <w:rFonts w:asciiTheme="minorHAnsi" w:hAnsiTheme="minorHAnsi" w:cstheme="minorHAnsi"/>
-                <w:sz w:val="22"/>
-                <w:szCs w:val="22"/>
-                <w:highlight w:val="cyan"/>
+              </w:rPr>
+            </w:pPr>
+            <w:r>
+              <w:rPr>
+                <w:rStyle w:val="y0nh2b"/>
+                <w:rFonts w:asciiTheme="minorHAnsi" w:hAnsiTheme="minorHAnsi" w:cstheme="minorHAnsi"/>
+                <w:sz w:val="22"/>
+                <w:szCs w:val="22"/>
               </w:rPr>
               <w:t xml:space="preserve">(use hasta 100 palabras): ________________________________________________ </w:t>
             </w:r>
@@ -40110,7 +39672,6 @@
                 <w:rFonts w:asciiTheme="minorHAnsi" w:hAnsiTheme="minorHAnsi" w:cstheme="minorHAnsi"/>
                 <w:sz w:val="22"/>
                 <w:szCs w:val="22"/>
-                <w:highlight w:val="cyan"/>
               </w:rPr>
               <w:t>___________________________________________________________________</w:t>
             </w:r>

</xml_diff>